<commit_message>
add Hash Function code
</commit_message>
<xml_diff>
--- a/L_Notes/L12_Hash.docx
+++ b/L_Notes/L12_Hash.docx
@@ -192,13 +192,23 @@
         </w:rPr>
         <w:t xml:space="preserve">Cost would be </w:t>
       </w:r>
-      <w:r>
-        <w:rPr>
-          <w:b/>
-          <w:sz w:val="20"/>
-          <w:szCs w:val="20"/>
-        </w:rPr>
-        <w:t>O(1)</w:t>
+      <w:proofErr w:type="gramStart"/>
+      <w:r>
+        <w:rPr>
+          <w:b/>
+          <w:sz w:val="20"/>
+          <w:szCs w:val="20"/>
+        </w:rPr>
+        <w:t>O(</w:t>
+      </w:r>
+      <w:proofErr w:type="gramEnd"/>
+      <w:r>
+        <w:rPr>
+          <w:b/>
+          <w:sz w:val="20"/>
+          <w:szCs w:val="20"/>
+        </w:rPr>
+        <w:t>1)</w:t>
       </w:r>
       <w:r>
         <w:rPr>
@@ -291,6 +301,7 @@
         </w:rPr>
         <w:t xml:space="preserve">Magic function </w:t>
       </w:r>
+      <w:proofErr w:type="gramStart"/>
       <w:r>
         <w:rPr>
           <w:b/>
@@ -299,6 +310,7 @@
         </w:rPr>
         <w:t>h( )</w:t>
       </w:r>
+      <w:proofErr w:type="gramEnd"/>
       <w:r>
         <w:rPr>
           <w:sz w:val="20"/>
@@ -404,7 +416,23 @@
           <w:sz w:val="20"/>
           <w:szCs w:val="20"/>
         </w:rPr>
-        <w:t xml:space="preserve"> to store (ptrs to) </w:t>
+        <w:t xml:space="preserve"> to store (</w:t>
+      </w:r>
+      <w:proofErr w:type="spellStart"/>
+      <w:r>
+        <w:rPr>
+          <w:sz w:val="20"/>
+          <w:szCs w:val="20"/>
+        </w:rPr>
+        <w:t>ptrs</w:t>
+      </w:r>
+      <w:proofErr w:type="spellEnd"/>
+      <w:r>
+        <w:rPr>
+          <w:sz w:val="20"/>
+          <w:szCs w:val="20"/>
+        </w:rPr>
+        <w:t xml:space="preserve"> to) </w:t>
       </w:r>
       <w:r>
         <w:rPr>
@@ -447,7 +475,23 @@
           <w:sz w:val="20"/>
           <w:szCs w:val="20"/>
         </w:rPr>
-        <w:t xml:space="preserve"> h() of type </w:t>
+        <w:t xml:space="preserve"> </w:t>
+      </w:r>
+      <w:proofErr w:type="gramStart"/>
+      <w:r>
+        <w:rPr>
+          <w:sz w:val="20"/>
+          <w:szCs w:val="20"/>
+        </w:rPr>
+        <w:t>h(</w:t>
+      </w:r>
+      <w:proofErr w:type="gramEnd"/>
+      <w:r>
+        <w:rPr>
+          <w:sz w:val="20"/>
+          <w:szCs w:val="20"/>
+        </w:rPr>
+        <w:t xml:space="preserve">) of type </w:t>
       </w:r>
       <w:r>
         <w:rPr>
@@ -743,7 +787,23 @@
           <w:sz w:val="20"/>
           <w:szCs w:val="20"/>
         </w:rPr>
-        <w:t>Suitable NoItem values (nee</w:t>
+        <w:t xml:space="preserve">Suitable </w:t>
+      </w:r>
+      <w:proofErr w:type="spellStart"/>
+      <w:r>
+        <w:rPr>
+          <w:sz w:val="20"/>
+          <w:szCs w:val="20"/>
+        </w:rPr>
+        <w:t>NoItem</w:t>
+      </w:r>
+      <w:proofErr w:type="spellEnd"/>
+      <w:r>
+        <w:rPr>
+          <w:sz w:val="20"/>
+          <w:szCs w:val="20"/>
+        </w:rPr>
+        <w:t xml:space="preserve"> values (nee</w:t>
       </w:r>
       <w:r>
         <w:rPr>
@@ -777,8 +837,17 @@
           <w:sz w:val="20"/>
           <w:szCs w:val="20"/>
         </w:rPr>
-        <w:t>If keys are ints</w:t>
-      </w:r>
+        <w:t xml:space="preserve">If keys are </w:t>
+      </w:r>
+      <w:proofErr w:type="spellStart"/>
+      <w:r>
+        <w:rPr>
+          <w:sz w:val="20"/>
+          <w:szCs w:val="20"/>
+        </w:rPr>
+        <w:t>ints</w:t>
+      </w:r>
+      <w:proofErr w:type="spellEnd"/>
       <w:r>
         <w:rPr>
           <w:sz w:val="20"/>
@@ -882,6 +951,1121 @@
         </w:rPr>
         <w:t>NULL value</w:t>
       </w:r>
+    </w:p>
+    <w:p>
+      <w:pPr>
+        <w:rPr>
+          <w:sz w:val="20"/>
+          <w:szCs w:val="20"/>
+        </w:rPr>
+      </w:pPr>
+    </w:p>
+    <w:p>
+      <w:pPr>
+        <w:rPr>
+          <w:sz w:val="20"/>
+          <w:szCs w:val="20"/>
+        </w:rPr>
+      </w:pPr>
+      <w:r>
+        <w:rPr>
+          <w:b/>
+          <w:sz w:val="20"/>
+          <w:szCs w:val="20"/>
+        </w:rPr>
+        <w:t>Hash Functions</w:t>
+      </w:r>
+    </w:p>
+    <w:p>
+      <w:pPr>
+        <w:pStyle w:val="ListParagraph"/>
+        <w:numPr>
+          <w:ilvl w:val="0"/>
+          <w:numId w:val="5"/>
+        </w:numPr>
+        <w:rPr>
+          <w:sz w:val="20"/>
+          <w:szCs w:val="20"/>
+        </w:rPr>
+      </w:pPr>
+      <w:r>
+        <w:rPr>
+          <w:sz w:val="20"/>
+          <w:szCs w:val="20"/>
+        </w:rPr>
+        <w:t xml:space="preserve">Takes a key </w:t>
+      </w:r>
+      <w:r>
+        <w:rPr>
+          <w:sz w:val="20"/>
+          <w:szCs w:val="20"/>
+        </w:rPr>
+        <w:sym w:font="Wingdings" w:char="F0E0"/>
+      </w:r>
+      <w:r>
+        <w:rPr>
+          <w:sz w:val="20"/>
+          <w:szCs w:val="20"/>
+        </w:rPr>
+        <w:t xml:space="preserve"> gives us an index to a value in an array</w:t>
+      </w:r>
+    </w:p>
+    <w:p>
+      <w:pPr>
+        <w:pStyle w:val="ListParagraph"/>
+        <w:numPr>
+          <w:ilvl w:val="0"/>
+          <w:numId w:val="5"/>
+        </w:numPr>
+        <w:rPr>
+          <w:sz w:val="20"/>
+          <w:szCs w:val="20"/>
+        </w:rPr>
+      </w:pPr>
+      <w:r>
+        <w:rPr>
+          <w:b/>
+          <w:sz w:val="20"/>
+          <w:szCs w:val="20"/>
+        </w:rPr>
+        <w:t xml:space="preserve">Converts Key </w:t>
+      </w:r>
+      <w:proofErr w:type="spellStart"/>
+      <w:r>
+        <w:rPr>
+          <w:b/>
+          <w:sz w:val="20"/>
+          <w:szCs w:val="20"/>
+        </w:rPr>
+        <w:t>val</w:t>
+      </w:r>
+      <w:proofErr w:type="spellEnd"/>
+      <w:r>
+        <w:rPr>
+          <w:b/>
+          <w:sz w:val="20"/>
+          <w:szCs w:val="20"/>
+        </w:rPr>
+        <w:t xml:space="preserve"> </w:t>
+      </w:r>
+      <w:r>
+        <w:rPr>
+          <w:b/>
+          <w:sz w:val="20"/>
+          <w:szCs w:val="20"/>
+        </w:rPr>
+        <w:sym w:font="Wingdings" w:char="F0E0"/>
+      </w:r>
+      <w:r>
+        <w:rPr>
+          <w:b/>
+          <w:sz w:val="20"/>
+          <w:szCs w:val="20"/>
+        </w:rPr>
+        <w:t xml:space="preserve"> Index Val [0 .. N-1]</w:t>
+      </w:r>
+    </w:p>
+    <w:p>
+      <w:pPr>
+        <w:pStyle w:val="ListParagraph"/>
+        <w:numPr>
+          <w:ilvl w:val="0"/>
+          <w:numId w:val="5"/>
+        </w:numPr>
+        <w:rPr>
+          <w:sz w:val="20"/>
+          <w:szCs w:val="20"/>
+        </w:rPr>
+      </w:pPr>
+      <w:r>
+        <w:rPr>
+          <w:sz w:val="20"/>
+          <w:szCs w:val="20"/>
+        </w:rPr>
+        <w:t xml:space="preserve">Use </w:t>
+      </w:r>
+      <w:r>
+        <w:rPr>
+          <w:b/>
+          <w:sz w:val="20"/>
+          <w:szCs w:val="20"/>
+        </w:rPr>
+        <w:t>mod</w:t>
+      </w:r>
+      <w:r>
+        <w:rPr>
+          <w:b/>
+          <w:sz w:val="20"/>
+          <w:szCs w:val="20"/>
+        </w:rPr>
+        <w:t>ulus</w:t>
+      </w:r>
+      <w:r>
+        <w:rPr>
+          <w:sz w:val="20"/>
+          <w:szCs w:val="20"/>
+        </w:rPr>
+        <w:t xml:space="preserve"> function</w:t>
+      </w:r>
+      <w:r>
+        <w:rPr>
+          <w:sz w:val="20"/>
+          <w:szCs w:val="20"/>
+        </w:rPr>
+        <w:t xml:space="preserve"> to map hash</w:t>
+      </w:r>
+      <w:r>
+        <w:rPr>
+          <w:sz w:val="20"/>
+          <w:szCs w:val="20"/>
+        </w:rPr>
+        <w:t xml:space="preserve"> value to index value (i.e. Large range % N</w:t>
+      </w:r>
+      <w:r>
+        <w:rPr>
+          <w:sz w:val="20"/>
+          <w:szCs w:val="20"/>
+        </w:rPr>
+        <w:t xml:space="preserve"> to fit size of array)</w:t>
+      </w:r>
+    </w:p>
+    <w:p>
+      <w:pPr>
+        <w:pStyle w:val="ListParagraph"/>
+        <w:numPr>
+          <w:ilvl w:val="0"/>
+          <w:numId w:val="5"/>
+        </w:numPr>
+        <w:rPr>
+          <w:sz w:val="20"/>
+          <w:szCs w:val="20"/>
+        </w:rPr>
+      </w:pPr>
+      <w:r>
+        <w:rPr>
+          <w:sz w:val="20"/>
+          <w:szCs w:val="20"/>
+        </w:rPr>
+        <w:t xml:space="preserve">Spread key values </w:t>
+      </w:r>
+      <w:r>
+        <w:rPr>
+          <w:b/>
+          <w:sz w:val="20"/>
+          <w:szCs w:val="20"/>
+        </w:rPr>
+        <w:t>uniformly</w:t>
+      </w:r>
+      <w:r>
+        <w:rPr>
+          <w:sz w:val="20"/>
+          <w:szCs w:val="20"/>
+        </w:rPr>
+        <w:t xml:space="preserve"> over address range</w:t>
+      </w:r>
+      <w:r>
+        <w:rPr>
+          <w:sz w:val="20"/>
+          <w:szCs w:val="20"/>
+        </w:rPr>
+        <w:br/>
+        <w:t>(assumes that keys themselves are uniformly distributed)</w:t>
+      </w:r>
+    </w:p>
+    <w:p>
+      <w:pPr>
+        <w:pStyle w:val="ListParagraph"/>
+        <w:numPr>
+          <w:ilvl w:val="0"/>
+          <w:numId w:val="5"/>
+        </w:numPr>
+        <w:rPr>
+          <w:sz w:val="20"/>
+          <w:szCs w:val="20"/>
+        </w:rPr>
+      </w:pPr>
+      <w:r>
+        <w:rPr>
+          <w:sz w:val="20"/>
+          <w:szCs w:val="20"/>
+        </w:rPr>
+        <w:t xml:space="preserve">As much as possible, </w:t>
+      </w:r>
+      <w:r>
+        <w:rPr>
+          <w:b/>
+          <w:sz w:val="20"/>
+          <w:szCs w:val="20"/>
+        </w:rPr>
+        <w:t>h(k</w:t>
+      </w:r>
+      <w:proofErr w:type="gramStart"/>
+      <w:r>
+        <w:rPr>
+          <w:b/>
+          <w:sz w:val="20"/>
+          <w:szCs w:val="20"/>
+        </w:rPr>
+        <w:t>) !</w:t>
+      </w:r>
+      <w:proofErr w:type="gramEnd"/>
+      <w:r>
+        <w:rPr>
+          <w:b/>
+          <w:sz w:val="20"/>
+          <w:szCs w:val="20"/>
+        </w:rPr>
+        <w:t>= h(j)</w:t>
+      </w:r>
+      <w:r>
+        <w:rPr>
+          <w:sz w:val="20"/>
+          <w:szCs w:val="20"/>
+        </w:rPr>
+        <w:t xml:space="preserve"> if </w:t>
+      </w:r>
+      <w:r>
+        <w:rPr>
+          <w:b/>
+          <w:sz w:val="20"/>
+          <w:szCs w:val="20"/>
+        </w:rPr>
+        <w:t>j != k</w:t>
+      </w:r>
+    </w:p>
+    <w:p>
+      <w:pPr>
+        <w:pStyle w:val="ListParagraph"/>
+        <w:numPr>
+          <w:ilvl w:val="0"/>
+          <w:numId w:val="5"/>
+        </w:numPr>
+        <w:rPr>
+          <w:sz w:val="20"/>
+          <w:szCs w:val="20"/>
+        </w:rPr>
+      </w:pPr>
+      <w:r>
+        <w:rPr>
+          <w:sz w:val="20"/>
+          <w:szCs w:val="20"/>
+        </w:rPr>
+        <w:t>Cost of computing hash function must be cheap</w:t>
+      </w:r>
+    </w:p>
+    <w:p>
+      <w:pPr>
+        <w:pStyle w:val="ListParagraph"/>
+        <w:numPr>
+          <w:ilvl w:val="1"/>
+          <w:numId w:val="5"/>
+        </w:numPr>
+        <w:rPr>
+          <w:sz w:val="20"/>
+          <w:szCs w:val="20"/>
+        </w:rPr>
+      </w:pPr>
+      <w:r>
+        <w:rPr>
+          <w:sz w:val="20"/>
+          <w:szCs w:val="20"/>
+        </w:rPr>
+        <w:t xml:space="preserve">If it takes too long to compute hash function, then that will remove the point of using a </w:t>
+      </w:r>
+      <w:proofErr w:type="spellStart"/>
+      <w:r>
+        <w:rPr>
+          <w:sz w:val="20"/>
+          <w:szCs w:val="20"/>
+        </w:rPr>
+        <w:t>HashTable</w:t>
+      </w:r>
+      <w:proofErr w:type="spellEnd"/>
+    </w:p>
+    <w:p>
+      <w:pPr>
+        <w:rPr>
+          <w:sz w:val="20"/>
+          <w:szCs w:val="20"/>
+        </w:rPr>
+      </w:pPr>
+    </w:p>
+    <w:p>
+      <w:pPr>
+        <w:rPr>
+          <w:sz w:val="20"/>
+          <w:szCs w:val="20"/>
+        </w:rPr>
+      </w:pPr>
+      <w:r>
+        <w:rPr>
+          <w:sz w:val="20"/>
+          <w:szCs w:val="20"/>
+        </w:rPr>
+        <w:t>Basic idea of hash function:</w:t>
+      </w:r>
+    </w:p>
+    <w:p>
+      <w:pPr>
+        <w:rPr>
+          <w:sz w:val="20"/>
+          <w:szCs w:val="20"/>
+        </w:rPr>
+      </w:pPr>
+      <w:r>
+        <w:rPr>
+          <w:noProof/>
+          <w:sz w:val="20"/>
+          <w:szCs w:val="20"/>
+          <w:lang w:val="en-US"/>
+        </w:rPr>
+        <w:drawing>
+          <wp:inline distT="0" distB="0" distL="0" distR="0" wp14:anchorId="1634CFAC" wp14:editId="25B6530A">
+            <wp:extent cx="3391835" cy="1141421"/>
+            <wp:effectExtent l="0" t="0" r="0" b="1905"/>
+            <wp:docPr id="2" name="Picture 2"/>
+            <wp:cNvGraphicFramePr>
+              <a:graphicFrameLocks xmlns:a="http://schemas.openxmlformats.org/drawingml/2006/main" noChangeAspect="1"/>
+            </wp:cNvGraphicFramePr>
+            <a:graphic xmlns:a="http://schemas.openxmlformats.org/drawingml/2006/main">
+              <a:graphicData uri="http://schemas.openxmlformats.org/drawingml/2006/picture">
+                <pic:pic xmlns:pic="http://schemas.openxmlformats.org/drawingml/2006/picture">
+                  <pic:nvPicPr>
+                    <pic:cNvPr id="2" name="Screen Shot 2016-11-13 at 1.48.36 PM.png"/>
+                    <pic:cNvPicPr/>
+                  </pic:nvPicPr>
+                  <pic:blipFill>
+                    <a:blip r:embed="rId6">
+                      <a:extLst>
+                        <a:ext uri="{28A0092B-C50C-407E-A947-70E740481C1C}">
+                          <a14:useLocalDpi xmlns:a14="http://schemas.microsoft.com/office/drawing/2010/main" val="0"/>
+                        </a:ext>
+                      </a:extLst>
+                    </a:blip>
+                    <a:stretch>
+                      <a:fillRect/>
+                    </a:stretch>
+                  </pic:blipFill>
+                  <pic:spPr>
+                    <a:xfrm>
+                      <a:off x="0" y="0"/>
+                      <a:ext cx="3413932" cy="1148857"/>
+                    </a:xfrm>
+                    <a:prstGeom prst="rect">
+                      <a:avLst/>
+                    </a:prstGeom>
+                  </pic:spPr>
+                </pic:pic>
+              </a:graphicData>
+            </a:graphic>
+          </wp:inline>
+        </w:drawing>
+      </w:r>
+    </w:p>
+    <w:p>
+      <w:pPr>
+        <w:rPr>
+          <w:b/>
+          <w:sz w:val="20"/>
+          <w:szCs w:val="20"/>
+        </w:rPr>
+      </w:pPr>
+      <w:r>
+        <w:rPr>
+          <w:noProof/>
+          <w:sz w:val="20"/>
+          <w:szCs w:val="20"/>
+          <w:lang w:val="en-US"/>
+        </w:rPr>
+        <w:lastRenderedPageBreak/>
+        <mc:AlternateContent>
+          <mc:Choice Requires="wps">
+            <w:drawing>
+              <wp:anchor distT="0" distB="0" distL="114300" distR="114300" simplePos="0" relativeHeight="251659264" behindDoc="0" locked="0" layoutInCell="1" allowOverlap="1" wp14:anchorId="619F2686" wp14:editId="6BF47DE7">
+                <wp:simplePos x="0" y="0"/>
+                <wp:positionH relativeFrom="column">
+                  <wp:posOffset>3479800</wp:posOffset>
+                </wp:positionH>
+                <wp:positionV relativeFrom="paragraph">
+                  <wp:posOffset>116205</wp:posOffset>
+                </wp:positionV>
+                <wp:extent cx="3085465" cy="1489075"/>
+                <wp:effectExtent l="0" t="0" r="0" b="9525"/>
+                <wp:wrapSquare wrapText="bothSides"/>
+                <wp:docPr id="4" name="Text Box 4"/>
+                <wp:cNvGraphicFramePr/>
+                <a:graphic xmlns:a="http://schemas.openxmlformats.org/drawingml/2006/main">
+                  <a:graphicData uri="http://schemas.microsoft.com/office/word/2010/wordprocessingShape">
+                    <wps:wsp>
+                      <wps:cNvSpPr txBox="1"/>
+                      <wps:spPr>
+                        <a:xfrm>
+                          <a:off x="0" y="0"/>
+                          <a:ext cx="3085465" cy="1489075"/>
+                        </a:xfrm>
+                        <a:prstGeom prst="rect">
+                          <a:avLst/>
+                        </a:prstGeom>
+                        <a:noFill/>
+                        <a:ln>
+                          <a:noFill/>
+                        </a:ln>
+                        <a:effectLst/>
+                      </wps:spPr>
+                      <wps:style>
+                        <a:lnRef idx="0">
+                          <a:schemeClr val="accent1"/>
+                        </a:lnRef>
+                        <a:fillRef idx="0">
+                          <a:schemeClr val="accent1"/>
+                        </a:fillRef>
+                        <a:effectRef idx="0">
+                          <a:schemeClr val="accent1"/>
+                        </a:effectRef>
+                        <a:fontRef idx="minor">
+                          <a:schemeClr val="dk1"/>
+                        </a:fontRef>
+                      </wps:style>
+                      <wps:txbx>
+                        <w:txbxContent>
+                          <w:p>
+                            <w:pPr>
+                              <w:rPr>
+                                <w:sz w:val="20"/>
+                                <w:szCs w:val="20"/>
+                              </w:rPr>
+                            </w:pPr>
+                            <w:r>
+                              <w:rPr>
+                                <w:sz w:val="20"/>
+                                <w:szCs w:val="20"/>
+                              </w:rPr>
+                              <w:t>for loop: Standard iteration over a string</w:t>
+                            </w:r>
+                          </w:p>
+                          <w:p>
+                            <w:pPr>
+                              <w:pStyle w:val="ListParagraph"/>
+                              <w:numPr>
+                                <w:ilvl w:val="0"/>
+                                <w:numId w:val="7"/>
+                              </w:numPr>
+                              <w:rPr>
+                                <w:sz w:val="20"/>
+                                <w:szCs w:val="20"/>
+                              </w:rPr>
+                            </w:pPr>
+                            <w:r>
+                              <w:rPr>
+                                <w:sz w:val="20"/>
+                                <w:szCs w:val="20"/>
+                              </w:rPr>
+                              <w:t>*c to move along the string</w:t>
+                            </w:r>
+                          </w:p>
+                          <w:p>
+                            <w:pPr>
+                              <w:pStyle w:val="ListParagraph"/>
+                              <w:numPr>
+                                <w:ilvl w:val="0"/>
+                                <w:numId w:val="7"/>
+                              </w:numPr>
+                              <w:rPr>
+                                <w:sz w:val="20"/>
+                                <w:szCs w:val="20"/>
+                              </w:rPr>
+                            </w:pPr>
+                            <w:proofErr w:type="spellStart"/>
+                            <w:r>
+                              <w:rPr>
+                                <w:sz w:val="20"/>
+                                <w:szCs w:val="20"/>
+                              </w:rPr>
+                              <w:t>c++</w:t>
+                            </w:r>
+                            <w:proofErr w:type="spellEnd"/>
+                            <w:r>
+                              <w:rPr>
+                                <w:sz w:val="20"/>
+                                <w:szCs w:val="20"/>
+                              </w:rPr>
+                              <w:t xml:space="preserve"> iterates along c </w:t>
+                            </w:r>
+                            <w:proofErr w:type="spellStart"/>
+                            <w:r>
+                              <w:rPr>
+                                <w:sz w:val="20"/>
+                                <w:szCs w:val="20"/>
+                              </w:rPr>
+                              <w:t>ptrs</w:t>
+                            </w:r>
+                            <w:proofErr w:type="spellEnd"/>
+                          </w:p>
+                          <w:p>
+                            <w:pPr>
+                              <w:pStyle w:val="ListParagraph"/>
+                              <w:numPr>
+                                <w:ilvl w:val="0"/>
+                                <w:numId w:val="7"/>
+                              </w:numPr>
+                              <w:rPr>
+                                <w:sz w:val="20"/>
+                                <w:szCs w:val="20"/>
+                              </w:rPr>
+                            </w:pPr>
+                            <w:r>
+                              <w:rPr>
+                                <w:sz w:val="20"/>
+                                <w:szCs w:val="20"/>
+                              </w:rPr>
+                              <w:t>stops at NULL ‘\0’</w:t>
+                            </w:r>
+                          </w:p>
+                          <w:p>
+                            <w:pPr>
+                              <w:pStyle w:val="ListParagraph"/>
+                              <w:numPr>
+                                <w:ilvl w:val="0"/>
+                                <w:numId w:val="7"/>
+                              </w:numPr>
+                              <w:rPr>
+                                <w:sz w:val="20"/>
+                                <w:szCs w:val="20"/>
+                              </w:rPr>
+                            </w:pPr>
+                            <w:r>
+                              <w:rPr>
+                                <w:sz w:val="20"/>
+                                <w:szCs w:val="20"/>
+                              </w:rPr>
+                              <w:t xml:space="preserve">Adding </w:t>
+                            </w:r>
+                            <w:proofErr w:type="spellStart"/>
+                            <w:r>
+                              <w:rPr>
+                                <w:sz w:val="20"/>
+                                <w:szCs w:val="20"/>
+                              </w:rPr>
+                              <w:t>ascii</w:t>
+                            </w:r>
+                            <w:proofErr w:type="spellEnd"/>
+                            <w:r>
+                              <w:rPr>
+                                <w:sz w:val="20"/>
+                                <w:szCs w:val="20"/>
+                              </w:rPr>
+                              <w:t xml:space="preserve"> code/value</w:t>
+                            </w:r>
+                            <w:r>
+                              <w:rPr>
+                                <w:sz w:val="20"/>
+                                <w:szCs w:val="20"/>
+                              </w:rPr>
+                              <w:t xml:space="preserve"> into the hash int</w:t>
+                            </w:r>
+                          </w:p>
+                          <w:p>
+                            <w:pPr>
+                              <w:rPr>
+                                <w:sz w:val="20"/>
+                                <w:szCs w:val="20"/>
+                              </w:rPr>
+                            </w:pPr>
+                            <w:r>
+                              <w:rPr>
+                                <w:sz w:val="20"/>
+                                <w:szCs w:val="20"/>
+                              </w:rPr>
+                              <w:t>Once finished iteration through string:</w:t>
+                            </w:r>
+                          </w:p>
+                          <w:p>
+                            <w:pPr>
+                              <w:pStyle w:val="ListParagraph"/>
+                              <w:numPr>
+                                <w:ilvl w:val="0"/>
+                                <w:numId w:val="8"/>
+                              </w:numPr>
+                              <w:rPr>
+                                <w:sz w:val="20"/>
+                                <w:szCs w:val="20"/>
+                              </w:rPr>
+                            </w:pPr>
+                            <w:r>
+                              <w:rPr>
+                                <w:sz w:val="20"/>
+                                <w:szCs w:val="20"/>
+                              </w:rPr>
+                              <w:t>We have a random number which we %N</w:t>
+                            </w:r>
+                            <w:r>
+                              <w:rPr>
+                                <w:sz w:val="20"/>
+                                <w:szCs w:val="20"/>
+                              </w:rPr>
+                              <w:t xml:space="preserve"> to fit into the array range [0</w:t>
+                            </w:r>
+                            <w:proofErr w:type="gramStart"/>
+                            <w:r>
+                              <w:rPr>
+                                <w:sz w:val="20"/>
+                                <w:szCs w:val="20"/>
+                              </w:rPr>
+                              <w:t xml:space="preserve"> ..</w:t>
+                            </w:r>
+                            <w:proofErr w:type="gramEnd"/>
+                            <w:r>
+                              <w:rPr>
+                                <w:sz w:val="20"/>
+                                <w:szCs w:val="20"/>
+                              </w:rPr>
+                              <w:t xml:space="preserve"> N-1]</w:t>
+                            </w:r>
+                          </w:p>
+                        </w:txbxContent>
+                      </wps:txbx>
+                      <wps:bodyPr rot="0" spcFirstLastPara="0" vertOverflow="overflow" horzOverflow="overflow" vert="horz" wrap="square" lIns="91440" tIns="45720" rIns="91440" bIns="45720" numCol="1" spcCol="0" rtlCol="0" fromWordArt="0" anchor="t" anchorCtr="0" forceAA="0" compatLnSpc="1">
+                        <a:prstTxWarp prst="textNoShape">
+                          <a:avLst/>
+                        </a:prstTxWarp>
+                        <a:noAutofit/>
+                      </wps:bodyPr>
+                    </wps:wsp>
+                  </a:graphicData>
+                </a:graphic>
+                <wp14:sizeRelH relativeFrom="margin">
+                  <wp14:pctWidth>0</wp14:pctWidth>
+                </wp14:sizeRelH>
+                <wp14:sizeRelV relativeFrom="margin">
+                  <wp14:pctHeight>0</wp14:pctHeight>
+                </wp14:sizeRelV>
+              </wp:anchor>
+            </w:drawing>
+          </mc:Choice>
+          <mc:Fallback>
+            <w:pict>
+              <v:shapetype w14:anchorId="619F2686" id="_x0000_t202" coordsize="21600,21600" o:spt="202" path="m0,0l0,21600,21600,21600,21600,0xe">
+                <v:stroke joinstyle="miter"/>
+                <v:path gradientshapeok="t" o:connecttype="rect"/>
+              </v:shapetype>
+              <v:shape id="Text_x0020_Box_x0020_4" o:spid="_x0000_s1026" type="#_x0000_t202" style="position:absolute;margin-left:274pt;margin-top:9.15pt;width:242.95pt;height:117.25pt;z-index:251659264;visibility:visible;mso-wrap-style:square;mso-width-percent:0;mso-height-percent:0;mso-wrap-distance-left:9pt;mso-wrap-distance-top:0;mso-wrap-distance-right:9pt;mso-wrap-distance-bottom:0;mso-position-horizontal:absolute;mso-position-horizontal-relative:text;mso-position-vertical:absolute;mso-position-vertical-relative:text;mso-width-percent:0;mso-height-percent:0;mso-width-relative:margin;mso-height-relative:margin;v-text-anchor:top" o:gfxdata="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" filled="f" stroked="f">
+                <v:textbox>
+                  <w:txbxContent>
+                    <w:p>
+                      <w:pPr>
+                        <w:rPr>
+                          <w:sz w:val="20"/>
+                          <w:szCs w:val="20"/>
+                        </w:rPr>
+                      </w:pPr>
+                      <w:r>
+                        <w:rPr>
+                          <w:sz w:val="20"/>
+                          <w:szCs w:val="20"/>
+                        </w:rPr>
+                        <w:t>for loop: Standard iteration over a string</w:t>
+                      </w:r>
+                    </w:p>
+                    <w:p>
+                      <w:pPr>
+                        <w:pStyle w:val="ListParagraph"/>
+                        <w:numPr>
+                          <w:ilvl w:val="0"/>
+                          <w:numId w:val="7"/>
+                        </w:numPr>
+                        <w:rPr>
+                          <w:sz w:val="20"/>
+                          <w:szCs w:val="20"/>
+                        </w:rPr>
+                      </w:pPr>
+                      <w:r>
+                        <w:rPr>
+                          <w:sz w:val="20"/>
+                          <w:szCs w:val="20"/>
+                        </w:rPr>
+                        <w:t>*c to move along the string</w:t>
+                      </w:r>
+                    </w:p>
+                    <w:p>
+                      <w:pPr>
+                        <w:pStyle w:val="ListParagraph"/>
+                        <w:numPr>
+                          <w:ilvl w:val="0"/>
+                          <w:numId w:val="7"/>
+                        </w:numPr>
+                        <w:rPr>
+                          <w:sz w:val="20"/>
+                          <w:szCs w:val="20"/>
+                        </w:rPr>
+                      </w:pPr>
+                      <w:proofErr w:type="spellStart"/>
+                      <w:r>
+                        <w:rPr>
+                          <w:sz w:val="20"/>
+                          <w:szCs w:val="20"/>
+                        </w:rPr>
+                        <w:t>c++</w:t>
+                      </w:r>
+                      <w:proofErr w:type="spellEnd"/>
+                      <w:r>
+                        <w:rPr>
+                          <w:sz w:val="20"/>
+                          <w:szCs w:val="20"/>
+                        </w:rPr>
+                        <w:t xml:space="preserve"> iterates along c </w:t>
+                      </w:r>
+                      <w:proofErr w:type="spellStart"/>
+                      <w:r>
+                        <w:rPr>
+                          <w:sz w:val="20"/>
+                          <w:szCs w:val="20"/>
+                        </w:rPr>
+                        <w:t>ptrs</w:t>
+                      </w:r>
+                      <w:proofErr w:type="spellEnd"/>
+                    </w:p>
+                    <w:p>
+                      <w:pPr>
+                        <w:pStyle w:val="ListParagraph"/>
+                        <w:numPr>
+                          <w:ilvl w:val="0"/>
+                          <w:numId w:val="7"/>
+                        </w:numPr>
+                        <w:rPr>
+                          <w:sz w:val="20"/>
+                          <w:szCs w:val="20"/>
+                        </w:rPr>
+                      </w:pPr>
+                      <w:r>
+                        <w:rPr>
+                          <w:sz w:val="20"/>
+                          <w:szCs w:val="20"/>
+                        </w:rPr>
+                        <w:t>stops at NULL ‘\0’</w:t>
+                      </w:r>
+                    </w:p>
+                    <w:p>
+                      <w:pPr>
+                        <w:pStyle w:val="ListParagraph"/>
+                        <w:numPr>
+                          <w:ilvl w:val="0"/>
+                          <w:numId w:val="7"/>
+                        </w:numPr>
+                        <w:rPr>
+                          <w:sz w:val="20"/>
+                          <w:szCs w:val="20"/>
+                        </w:rPr>
+                      </w:pPr>
+                      <w:r>
+                        <w:rPr>
+                          <w:sz w:val="20"/>
+                          <w:szCs w:val="20"/>
+                        </w:rPr>
+                        <w:t xml:space="preserve">Adding </w:t>
+                      </w:r>
+                      <w:proofErr w:type="spellStart"/>
+                      <w:r>
+                        <w:rPr>
+                          <w:sz w:val="20"/>
+                          <w:szCs w:val="20"/>
+                        </w:rPr>
+                        <w:t>ascii</w:t>
+                      </w:r>
+                      <w:proofErr w:type="spellEnd"/>
+                      <w:r>
+                        <w:rPr>
+                          <w:sz w:val="20"/>
+                          <w:szCs w:val="20"/>
+                        </w:rPr>
+                        <w:t xml:space="preserve"> code/value</w:t>
+                      </w:r>
+                      <w:r>
+                        <w:rPr>
+                          <w:sz w:val="20"/>
+                          <w:szCs w:val="20"/>
+                        </w:rPr>
+                        <w:t xml:space="preserve"> into the hash int</w:t>
+                      </w:r>
+                    </w:p>
+                    <w:p>
+                      <w:pPr>
+                        <w:rPr>
+                          <w:sz w:val="20"/>
+                          <w:szCs w:val="20"/>
+                        </w:rPr>
+                      </w:pPr>
+                      <w:r>
+                        <w:rPr>
+                          <w:sz w:val="20"/>
+                          <w:szCs w:val="20"/>
+                        </w:rPr>
+                        <w:t>Once finished iteration through string:</w:t>
+                      </w:r>
+                    </w:p>
+                    <w:p>
+                      <w:pPr>
+                        <w:pStyle w:val="ListParagraph"/>
+                        <w:numPr>
+                          <w:ilvl w:val="0"/>
+                          <w:numId w:val="8"/>
+                        </w:numPr>
+                        <w:rPr>
+                          <w:sz w:val="20"/>
+                          <w:szCs w:val="20"/>
+                        </w:rPr>
+                      </w:pPr>
+                      <w:r>
+                        <w:rPr>
+                          <w:sz w:val="20"/>
+                          <w:szCs w:val="20"/>
+                        </w:rPr>
+                        <w:t>We have a random number which we %N</w:t>
+                      </w:r>
+                      <w:r>
+                        <w:rPr>
+                          <w:sz w:val="20"/>
+                          <w:szCs w:val="20"/>
+                        </w:rPr>
+                        <w:t xml:space="preserve"> to fit into the array range [0</w:t>
+                      </w:r>
+                      <w:proofErr w:type="gramStart"/>
+                      <w:r>
+                        <w:rPr>
+                          <w:sz w:val="20"/>
+                          <w:szCs w:val="20"/>
+                        </w:rPr>
+                        <w:t xml:space="preserve"> ..</w:t>
+                      </w:r>
+                      <w:proofErr w:type="gramEnd"/>
+                      <w:r>
+                        <w:rPr>
+                          <w:sz w:val="20"/>
+                          <w:szCs w:val="20"/>
+                        </w:rPr>
+                        <w:t xml:space="preserve"> N-1]</w:t>
+                      </w:r>
+                    </w:p>
+                  </w:txbxContent>
+                </v:textbox>
+                <w10:wrap type="square"/>
+              </v:shape>
+            </w:pict>
+          </mc:Fallback>
+        </mc:AlternateContent>
+      </w:r>
+      <w:r>
+        <w:rPr>
+          <w:b/>
+          <w:sz w:val="20"/>
+          <w:szCs w:val="20"/>
+        </w:rPr>
+        <w:t xml:space="preserve">How do we convert strings </w:t>
+      </w:r>
+      <w:r>
+        <w:rPr>
+          <w:b/>
+          <w:sz w:val="20"/>
+          <w:szCs w:val="20"/>
+        </w:rPr>
+        <w:sym w:font="Wingdings" w:char="F0E0"/>
+      </w:r>
+      <w:r>
+        <w:rPr>
+          <w:b/>
+          <w:sz w:val="20"/>
+          <w:szCs w:val="20"/>
+        </w:rPr>
+        <w:t xml:space="preserve"> integer values?</w:t>
+      </w:r>
+    </w:p>
+    <w:p>
+      <w:pPr>
+        <w:pStyle w:val="ListParagraph"/>
+        <w:numPr>
+          <w:ilvl w:val="0"/>
+          <w:numId w:val="6"/>
+        </w:numPr>
+        <w:rPr>
+          <w:sz w:val="20"/>
+          <w:szCs w:val="20"/>
+        </w:rPr>
+      </w:pPr>
+      <w:r>
+        <w:rPr>
+          <w:sz w:val="20"/>
+          <w:szCs w:val="20"/>
+        </w:rPr>
+        <w:t>Potential Hash Function for doing this:</w:t>
+      </w:r>
+    </w:p>
+    <w:p>
+      <w:pPr>
+        <w:rPr>
+          <w:sz w:val="20"/>
+          <w:szCs w:val="20"/>
+        </w:rPr>
+      </w:pPr>
+      <w:r>
+        <w:rPr>
+          <w:noProof/>
+          <w:sz w:val="20"/>
+          <w:szCs w:val="20"/>
+          <w:lang w:val="en-US"/>
+        </w:rPr>
+        <w:drawing>
+          <wp:inline distT="0" distB="0" distL="0" distR="0" wp14:anchorId="428E9D8D" wp14:editId="77FF3DAB">
+            <wp:extent cx="3277989" cy="1399883"/>
+            <wp:effectExtent l="0" t="0" r="0" b="0"/>
+            <wp:docPr id="3" name="Picture 3"/>
+            <wp:cNvGraphicFramePr>
+              <a:graphicFrameLocks xmlns:a="http://schemas.openxmlformats.org/drawingml/2006/main" noChangeAspect="1"/>
+            </wp:cNvGraphicFramePr>
+            <a:graphic xmlns:a="http://schemas.openxmlformats.org/drawingml/2006/main">
+              <a:graphicData uri="http://schemas.openxmlformats.org/drawingml/2006/picture">
+                <pic:pic xmlns:pic="http://schemas.openxmlformats.org/drawingml/2006/picture">
+                  <pic:nvPicPr>
+                    <pic:cNvPr id="3" name="Screen Shot 2016-11-13 at 1.50.06 PM.png"/>
+                    <pic:cNvPicPr/>
+                  </pic:nvPicPr>
+                  <pic:blipFill>
+                    <a:blip r:embed="rId7">
+                      <a:extLst>
+                        <a:ext uri="{28A0092B-C50C-407E-A947-70E740481C1C}">
+                          <a14:useLocalDpi xmlns:a14="http://schemas.microsoft.com/office/drawing/2010/main" val="0"/>
+                        </a:ext>
+                      </a:extLst>
+                    </a:blip>
+                    <a:stretch>
+                      <a:fillRect/>
+                    </a:stretch>
+                  </pic:blipFill>
+                  <pic:spPr>
+                    <a:xfrm>
+                      <a:off x="0" y="0"/>
+                      <a:ext cx="3288585" cy="1404408"/>
+                    </a:xfrm>
+                    <a:prstGeom prst="rect">
+                      <a:avLst/>
+                    </a:prstGeom>
+                  </pic:spPr>
+                </pic:pic>
+              </a:graphicData>
+            </a:graphic>
+          </wp:inline>
+        </w:drawing>
+      </w:r>
+    </w:p>
+    <w:p>
+      <w:pPr>
+        <w:rPr>
+          <w:sz w:val="20"/>
+          <w:szCs w:val="20"/>
+        </w:rPr>
+      </w:pPr>
+      <w:r>
+        <w:rPr>
+          <w:b/>
+          <w:sz w:val="20"/>
+          <w:szCs w:val="20"/>
+        </w:rPr>
+        <w:t>There is a potential issue with implementing like this, as words such as “DRAW” or “WARD” (inverse of each other) w</w:t>
+      </w:r>
+      <w:r>
+        <w:rPr>
+          <w:b/>
+          <w:sz w:val="20"/>
+          <w:szCs w:val="20"/>
+        </w:rPr>
+        <w:t>ill have the same key</w:t>
+      </w:r>
+      <w:r>
+        <w:rPr>
+          <w:sz w:val="20"/>
+          <w:szCs w:val="20"/>
+        </w:rPr>
+        <w:t xml:space="preserve"> </w:t>
+      </w:r>
+      <w:r>
+        <w:rPr>
+          <w:b/>
+          <w:sz w:val="20"/>
+          <w:szCs w:val="20"/>
+        </w:rPr>
+        <w:t xml:space="preserve">as the </w:t>
+      </w:r>
+      <w:proofErr w:type="spellStart"/>
+      <w:r>
+        <w:rPr>
+          <w:b/>
+          <w:sz w:val="20"/>
+          <w:szCs w:val="20"/>
+        </w:rPr>
+        <w:t>ascii</w:t>
+      </w:r>
+      <w:proofErr w:type="spellEnd"/>
+      <w:r>
+        <w:rPr>
+          <w:b/>
+          <w:sz w:val="20"/>
+          <w:szCs w:val="20"/>
+        </w:rPr>
+        <w:t xml:space="preserve"> values are the same when put through the hash function</w:t>
+      </w:r>
+      <w:r>
+        <w:rPr>
+          <w:sz w:val="20"/>
+          <w:szCs w:val="20"/>
+        </w:rPr>
+        <w:t>.</w:t>
+      </w:r>
+    </w:p>
+    <w:p>
+      <w:pPr>
+        <w:pStyle w:val="ListParagraph"/>
+        <w:numPr>
+          <w:ilvl w:val="0"/>
+          <w:numId w:val="6"/>
+        </w:numPr>
+        <w:rPr>
+          <w:sz w:val="20"/>
+          <w:szCs w:val="20"/>
+        </w:rPr>
+      </w:pPr>
+      <w:r>
+        <w:rPr>
+          <w:sz w:val="20"/>
+          <w:szCs w:val="20"/>
+        </w:rPr>
+        <w:t>To solve this, you should take into account the POSITION of the characters in the string</w:t>
+      </w:r>
+    </w:p>
+    <w:p>
+      <w:pPr>
+        <w:pStyle w:val="ListParagraph"/>
+        <w:numPr>
+          <w:ilvl w:val="0"/>
+          <w:numId w:val="6"/>
+        </w:numPr>
+        <w:rPr>
+          <w:sz w:val="20"/>
+          <w:szCs w:val="20"/>
+        </w:rPr>
+      </w:pPr>
+      <w:r>
+        <w:rPr>
+          <w:sz w:val="20"/>
+          <w:szCs w:val="20"/>
+        </w:rPr>
+        <w:t>Improved Hash Function:</w:t>
+      </w:r>
+    </w:p>
+    <w:p>
+      <w:pPr>
+        <w:rPr>
+          <w:sz w:val="20"/>
+          <w:szCs w:val="20"/>
+        </w:rPr>
+      </w:pPr>
       <w:bookmarkStart w:id="0" w:name="_GoBack"/>
       <w:bookmarkEnd w:id="0"/>
     </w:p>
@@ -1108,6 +2292,232 @@
     </w:lvl>
   </w:abstractNum>
   <w:abstractNum w:abstractNumId="2">
+    <w:nsid w:val="1FA40E09"/>
+    <w:multiLevelType w:val="hybridMultilevel"/>
+    <w:tmpl w:val="3B1C23AE"/>
+    <w:lvl w:ilvl="0" w:tplc="04090001">
+      <w:start w:val="1"/>
+      <w:numFmt w:val="bullet"/>
+      <w:lvlText w:val=""/>
+      <w:lvlJc w:val="left"/>
+      <w:pPr>
+        <w:ind w:left="720" w:hanging="360"/>
+      </w:pPr>
+      <w:rPr>
+        <w:rFonts w:ascii="Symbol" w:hAnsi="Symbol" w:hint="default"/>
+      </w:rPr>
+    </w:lvl>
+    <w:lvl w:ilvl="1" w:tplc="04090003" w:tentative="1">
+      <w:start w:val="1"/>
+      <w:numFmt w:val="bullet"/>
+      <w:lvlText w:val="o"/>
+      <w:lvlJc w:val="left"/>
+      <w:pPr>
+        <w:ind w:left="1440" w:hanging="360"/>
+      </w:pPr>
+      <w:rPr>
+        <w:rFonts w:ascii="Courier New" w:hAnsi="Courier New" w:cs="Courier New" w:hint="default"/>
+      </w:rPr>
+    </w:lvl>
+    <w:lvl w:ilvl="2" w:tplc="04090005" w:tentative="1">
+      <w:start w:val="1"/>
+      <w:numFmt w:val="bullet"/>
+      <w:lvlText w:val=""/>
+      <w:lvlJc w:val="left"/>
+      <w:pPr>
+        <w:ind w:left="2160" w:hanging="360"/>
+      </w:pPr>
+      <w:rPr>
+        <w:rFonts w:ascii="Wingdings" w:hAnsi="Wingdings" w:hint="default"/>
+      </w:rPr>
+    </w:lvl>
+    <w:lvl w:ilvl="3" w:tplc="04090001" w:tentative="1">
+      <w:start w:val="1"/>
+      <w:numFmt w:val="bullet"/>
+      <w:lvlText w:val=""/>
+      <w:lvlJc w:val="left"/>
+      <w:pPr>
+        <w:ind w:left="2880" w:hanging="360"/>
+      </w:pPr>
+      <w:rPr>
+        <w:rFonts w:ascii="Symbol" w:hAnsi="Symbol" w:hint="default"/>
+      </w:rPr>
+    </w:lvl>
+    <w:lvl w:ilvl="4" w:tplc="04090003" w:tentative="1">
+      <w:start w:val="1"/>
+      <w:numFmt w:val="bullet"/>
+      <w:lvlText w:val="o"/>
+      <w:lvlJc w:val="left"/>
+      <w:pPr>
+        <w:ind w:left="3600" w:hanging="360"/>
+      </w:pPr>
+      <w:rPr>
+        <w:rFonts w:ascii="Courier New" w:hAnsi="Courier New" w:cs="Courier New" w:hint="default"/>
+      </w:rPr>
+    </w:lvl>
+    <w:lvl w:ilvl="5" w:tplc="04090005" w:tentative="1">
+      <w:start w:val="1"/>
+      <w:numFmt w:val="bullet"/>
+      <w:lvlText w:val=""/>
+      <w:lvlJc w:val="left"/>
+      <w:pPr>
+        <w:ind w:left="4320" w:hanging="360"/>
+      </w:pPr>
+      <w:rPr>
+        <w:rFonts w:ascii="Wingdings" w:hAnsi="Wingdings" w:hint="default"/>
+      </w:rPr>
+    </w:lvl>
+    <w:lvl w:ilvl="6" w:tplc="04090001" w:tentative="1">
+      <w:start w:val="1"/>
+      <w:numFmt w:val="bullet"/>
+      <w:lvlText w:val=""/>
+      <w:lvlJc w:val="left"/>
+      <w:pPr>
+        <w:ind w:left="5040" w:hanging="360"/>
+      </w:pPr>
+      <w:rPr>
+        <w:rFonts w:ascii="Symbol" w:hAnsi="Symbol" w:hint="default"/>
+      </w:rPr>
+    </w:lvl>
+    <w:lvl w:ilvl="7" w:tplc="04090003" w:tentative="1">
+      <w:start w:val="1"/>
+      <w:numFmt w:val="bullet"/>
+      <w:lvlText w:val="o"/>
+      <w:lvlJc w:val="left"/>
+      <w:pPr>
+        <w:ind w:left="5760" w:hanging="360"/>
+      </w:pPr>
+      <w:rPr>
+        <w:rFonts w:ascii="Courier New" w:hAnsi="Courier New" w:cs="Courier New" w:hint="default"/>
+      </w:rPr>
+    </w:lvl>
+    <w:lvl w:ilvl="8" w:tplc="04090005" w:tentative="1">
+      <w:start w:val="1"/>
+      <w:numFmt w:val="bullet"/>
+      <w:lvlText w:val=""/>
+      <w:lvlJc w:val="left"/>
+      <w:pPr>
+        <w:ind w:left="6480" w:hanging="360"/>
+      </w:pPr>
+      <w:rPr>
+        <w:rFonts w:ascii="Wingdings" w:hAnsi="Wingdings" w:hint="default"/>
+      </w:rPr>
+    </w:lvl>
+  </w:abstractNum>
+  <w:abstractNum w:abstractNumId="3">
+    <w:nsid w:val="26391E00"/>
+    <w:multiLevelType w:val="hybridMultilevel"/>
+    <w:tmpl w:val="582AA0BE"/>
+    <w:lvl w:ilvl="0" w:tplc="04090001">
+      <w:start w:val="1"/>
+      <w:numFmt w:val="bullet"/>
+      <w:lvlText w:val=""/>
+      <w:lvlJc w:val="left"/>
+      <w:pPr>
+        <w:ind w:left="360" w:hanging="360"/>
+      </w:pPr>
+      <w:rPr>
+        <w:rFonts w:ascii="Symbol" w:hAnsi="Symbol" w:hint="default"/>
+      </w:rPr>
+    </w:lvl>
+    <w:lvl w:ilvl="1" w:tplc="04090003" w:tentative="1">
+      <w:start w:val="1"/>
+      <w:numFmt w:val="bullet"/>
+      <w:lvlText w:val="o"/>
+      <w:lvlJc w:val="left"/>
+      <w:pPr>
+        <w:ind w:left="1080" w:hanging="360"/>
+      </w:pPr>
+      <w:rPr>
+        <w:rFonts w:ascii="Courier New" w:hAnsi="Courier New" w:cs="Courier New" w:hint="default"/>
+      </w:rPr>
+    </w:lvl>
+    <w:lvl w:ilvl="2" w:tplc="04090005" w:tentative="1">
+      <w:start w:val="1"/>
+      <w:numFmt w:val="bullet"/>
+      <w:lvlText w:val=""/>
+      <w:lvlJc w:val="left"/>
+      <w:pPr>
+        <w:ind w:left="1800" w:hanging="360"/>
+      </w:pPr>
+      <w:rPr>
+        <w:rFonts w:ascii="Wingdings" w:hAnsi="Wingdings" w:hint="default"/>
+      </w:rPr>
+    </w:lvl>
+    <w:lvl w:ilvl="3" w:tplc="04090001" w:tentative="1">
+      <w:start w:val="1"/>
+      <w:numFmt w:val="bullet"/>
+      <w:lvlText w:val=""/>
+      <w:lvlJc w:val="left"/>
+      <w:pPr>
+        <w:ind w:left="2520" w:hanging="360"/>
+      </w:pPr>
+      <w:rPr>
+        <w:rFonts w:ascii="Symbol" w:hAnsi="Symbol" w:hint="default"/>
+      </w:rPr>
+    </w:lvl>
+    <w:lvl w:ilvl="4" w:tplc="04090003" w:tentative="1">
+      <w:start w:val="1"/>
+      <w:numFmt w:val="bullet"/>
+      <w:lvlText w:val="o"/>
+      <w:lvlJc w:val="left"/>
+      <w:pPr>
+        <w:ind w:left="3240" w:hanging="360"/>
+      </w:pPr>
+      <w:rPr>
+        <w:rFonts w:ascii="Courier New" w:hAnsi="Courier New" w:cs="Courier New" w:hint="default"/>
+      </w:rPr>
+    </w:lvl>
+    <w:lvl w:ilvl="5" w:tplc="04090005" w:tentative="1">
+      <w:start w:val="1"/>
+      <w:numFmt w:val="bullet"/>
+      <w:lvlText w:val=""/>
+      <w:lvlJc w:val="left"/>
+      <w:pPr>
+        <w:ind w:left="3960" w:hanging="360"/>
+      </w:pPr>
+      <w:rPr>
+        <w:rFonts w:ascii="Wingdings" w:hAnsi="Wingdings" w:hint="default"/>
+      </w:rPr>
+    </w:lvl>
+    <w:lvl w:ilvl="6" w:tplc="04090001" w:tentative="1">
+      <w:start w:val="1"/>
+      <w:numFmt w:val="bullet"/>
+      <w:lvlText w:val=""/>
+      <w:lvlJc w:val="left"/>
+      <w:pPr>
+        <w:ind w:left="4680" w:hanging="360"/>
+      </w:pPr>
+      <w:rPr>
+        <w:rFonts w:ascii="Symbol" w:hAnsi="Symbol" w:hint="default"/>
+      </w:rPr>
+    </w:lvl>
+    <w:lvl w:ilvl="7" w:tplc="04090003" w:tentative="1">
+      <w:start w:val="1"/>
+      <w:numFmt w:val="bullet"/>
+      <w:lvlText w:val="o"/>
+      <w:lvlJc w:val="left"/>
+      <w:pPr>
+        <w:ind w:left="5400" w:hanging="360"/>
+      </w:pPr>
+      <w:rPr>
+        <w:rFonts w:ascii="Courier New" w:hAnsi="Courier New" w:cs="Courier New" w:hint="default"/>
+      </w:rPr>
+    </w:lvl>
+    <w:lvl w:ilvl="8" w:tplc="04090005" w:tentative="1">
+      <w:start w:val="1"/>
+      <w:numFmt w:val="bullet"/>
+      <w:lvlText w:val=""/>
+      <w:lvlJc w:val="left"/>
+      <w:pPr>
+        <w:ind w:left="6120" w:hanging="360"/>
+      </w:pPr>
+      <w:rPr>
+        <w:rFonts w:ascii="Wingdings" w:hAnsi="Wingdings" w:hint="default"/>
+      </w:rPr>
+    </w:lvl>
+  </w:abstractNum>
+  <w:abstractNum w:abstractNumId="4">
     <w:nsid w:val="3E3F44D0"/>
     <w:multiLevelType w:val="hybridMultilevel"/>
     <w:tmpl w:val="2E363ACC"/>
@@ -1220,7 +2630,233 @@
       </w:rPr>
     </w:lvl>
   </w:abstractNum>
-  <w:abstractNum w:abstractNumId="3">
+  <w:abstractNum w:abstractNumId="5">
+    <w:nsid w:val="4B693E7A"/>
+    <w:multiLevelType w:val="hybridMultilevel"/>
+    <w:tmpl w:val="FB047118"/>
+    <w:lvl w:ilvl="0" w:tplc="04090001">
+      <w:start w:val="1"/>
+      <w:numFmt w:val="bullet"/>
+      <w:lvlText w:val=""/>
+      <w:lvlJc w:val="left"/>
+      <w:pPr>
+        <w:ind w:left="720" w:hanging="360"/>
+      </w:pPr>
+      <w:rPr>
+        <w:rFonts w:ascii="Symbol" w:hAnsi="Symbol" w:hint="default"/>
+      </w:rPr>
+    </w:lvl>
+    <w:lvl w:ilvl="1" w:tplc="04090003">
+      <w:start w:val="1"/>
+      <w:numFmt w:val="bullet"/>
+      <w:lvlText w:val="o"/>
+      <w:lvlJc w:val="left"/>
+      <w:pPr>
+        <w:ind w:left="1440" w:hanging="360"/>
+      </w:pPr>
+      <w:rPr>
+        <w:rFonts w:ascii="Courier New" w:hAnsi="Courier New" w:cs="Courier New" w:hint="default"/>
+      </w:rPr>
+    </w:lvl>
+    <w:lvl w:ilvl="2" w:tplc="04090005" w:tentative="1">
+      <w:start w:val="1"/>
+      <w:numFmt w:val="bullet"/>
+      <w:lvlText w:val=""/>
+      <w:lvlJc w:val="left"/>
+      <w:pPr>
+        <w:ind w:left="2160" w:hanging="360"/>
+      </w:pPr>
+      <w:rPr>
+        <w:rFonts w:ascii="Wingdings" w:hAnsi="Wingdings" w:hint="default"/>
+      </w:rPr>
+    </w:lvl>
+    <w:lvl w:ilvl="3" w:tplc="04090001" w:tentative="1">
+      <w:start w:val="1"/>
+      <w:numFmt w:val="bullet"/>
+      <w:lvlText w:val=""/>
+      <w:lvlJc w:val="left"/>
+      <w:pPr>
+        <w:ind w:left="2880" w:hanging="360"/>
+      </w:pPr>
+      <w:rPr>
+        <w:rFonts w:ascii="Symbol" w:hAnsi="Symbol" w:hint="default"/>
+      </w:rPr>
+    </w:lvl>
+    <w:lvl w:ilvl="4" w:tplc="04090003" w:tentative="1">
+      <w:start w:val="1"/>
+      <w:numFmt w:val="bullet"/>
+      <w:lvlText w:val="o"/>
+      <w:lvlJc w:val="left"/>
+      <w:pPr>
+        <w:ind w:left="3600" w:hanging="360"/>
+      </w:pPr>
+      <w:rPr>
+        <w:rFonts w:ascii="Courier New" w:hAnsi="Courier New" w:cs="Courier New" w:hint="default"/>
+      </w:rPr>
+    </w:lvl>
+    <w:lvl w:ilvl="5" w:tplc="04090005" w:tentative="1">
+      <w:start w:val="1"/>
+      <w:numFmt w:val="bullet"/>
+      <w:lvlText w:val=""/>
+      <w:lvlJc w:val="left"/>
+      <w:pPr>
+        <w:ind w:left="4320" w:hanging="360"/>
+      </w:pPr>
+      <w:rPr>
+        <w:rFonts w:ascii="Wingdings" w:hAnsi="Wingdings" w:hint="default"/>
+      </w:rPr>
+    </w:lvl>
+    <w:lvl w:ilvl="6" w:tplc="04090001" w:tentative="1">
+      <w:start w:val="1"/>
+      <w:numFmt w:val="bullet"/>
+      <w:lvlText w:val=""/>
+      <w:lvlJc w:val="left"/>
+      <w:pPr>
+        <w:ind w:left="5040" w:hanging="360"/>
+      </w:pPr>
+      <w:rPr>
+        <w:rFonts w:ascii="Symbol" w:hAnsi="Symbol" w:hint="default"/>
+      </w:rPr>
+    </w:lvl>
+    <w:lvl w:ilvl="7" w:tplc="04090003" w:tentative="1">
+      <w:start w:val="1"/>
+      <w:numFmt w:val="bullet"/>
+      <w:lvlText w:val="o"/>
+      <w:lvlJc w:val="left"/>
+      <w:pPr>
+        <w:ind w:left="5760" w:hanging="360"/>
+      </w:pPr>
+      <w:rPr>
+        <w:rFonts w:ascii="Courier New" w:hAnsi="Courier New" w:cs="Courier New" w:hint="default"/>
+      </w:rPr>
+    </w:lvl>
+    <w:lvl w:ilvl="8" w:tplc="04090005" w:tentative="1">
+      <w:start w:val="1"/>
+      <w:numFmt w:val="bullet"/>
+      <w:lvlText w:val=""/>
+      <w:lvlJc w:val="left"/>
+      <w:pPr>
+        <w:ind w:left="6480" w:hanging="360"/>
+      </w:pPr>
+      <w:rPr>
+        <w:rFonts w:ascii="Wingdings" w:hAnsi="Wingdings" w:hint="default"/>
+      </w:rPr>
+    </w:lvl>
+  </w:abstractNum>
+  <w:abstractNum w:abstractNumId="6">
+    <w:nsid w:val="5A745A18"/>
+    <w:multiLevelType w:val="hybridMultilevel"/>
+    <w:tmpl w:val="44CEE7E0"/>
+    <w:lvl w:ilvl="0" w:tplc="04090001">
+      <w:start w:val="1"/>
+      <w:numFmt w:val="bullet"/>
+      <w:lvlText w:val=""/>
+      <w:lvlJc w:val="left"/>
+      <w:pPr>
+        <w:ind w:left="360" w:hanging="360"/>
+      </w:pPr>
+      <w:rPr>
+        <w:rFonts w:ascii="Symbol" w:hAnsi="Symbol" w:hint="default"/>
+      </w:rPr>
+    </w:lvl>
+    <w:lvl w:ilvl="1" w:tplc="04090003" w:tentative="1">
+      <w:start w:val="1"/>
+      <w:numFmt w:val="bullet"/>
+      <w:lvlText w:val="o"/>
+      <w:lvlJc w:val="left"/>
+      <w:pPr>
+        <w:ind w:left="1080" w:hanging="360"/>
+      </w:pPr>
+      <w:rPr>
+        <w:rFonts w:ascii="Courier New" w:hAnsi="Courier New" w:cs="Courier New" w:hint="default"/>
+      </w:rPr>
+    </w:lvl>
+    <w:lvl w:ilvl="2" w:tplc="04090005" w:tentative="1">
+      <w:start w:val="1"/>
+      <w:numFmt w:val="bullet"/>
+      <w:lvlText w:val=""/>
+      <w:lvlJc w:val="left"/>
+      <w:pPr>
+        <w:ind w:left="1800" w:hanging="360"/>
+      </w:pPr>
+      <w:rPr>
+        <w:rFonts w:ascii="Wingdings" w:hAnsi="Wingdings" w:hint="default"/>
+      </w:rPr>
+    </w:lvl>
+    <w:lvl w:ilvl="3" w:tplc="04090001" w:tentative="1">
+      <w:start w:val="1"/>
+      <w:numFmt w:val="bullet"/>
+      <w:lvlText w:val=""/>
+      <w:lvlJc w:val="left"/>
+      <w:pPr>
+        <w:ind w:left="2520" w:hanging="360"/>
+      </w:pPr>
+      <w:rPr>
+        <w:rFonts w:ascii="Symbol" w:hAnsi="Symbol" w:hint="default"/>
+      </w:rPr>
+    </w:lvl>
+    <w:lvl w:ilvl="4" w:tplc="04090003" w:tentative="1">
+      <w:start w:val="1"/>
+      <w:numFmt w:val="bullet"/>
+      <w:lvlText w:val="o"/>
+      <w:lvlJc w:val="left"/>
+      <w:pPr>
+        <w:ind w:left="3240" w:hanging="360"/>
+      </w:pPr>
+      <w:rPr>
+        <w:rFonts w:ascii="Courier New" w:hAnsi="Courier New" w:cs="Courier New" w:hint="default"/>
+      </w:rPr>
+    </w:lvl>
+    <w:lvl w:ilvl="5" w:tplc="04090005" w:tentative="1">
+      <w:start w:val="1"/>
+      <w:numFmt w:val="bullet"/>
+      <w:lvlText w:val=""/>
+      <w:lvlJc w:val="left"/>
+      <w:pPr>
+        <w:ind w:left="3960" w:hanging="360"/>
+      </w:pPr>
+      <w:rPr>
+        <w:rFonts w:ascii="Wingdings" w:hAnsi="Wingdings" w:hint="default"/>
+      </w:rPr>
+    </w:lvl>
+    <w:lvl w:ilvl="6" w:tplc="04090001" w:tentative="1">
+      <w:start w:val="1"/>
+      <w:numFmt w:val="bullet"/>
+      <w:lvlText w:val=""/>
+      <w:lvlJc w:val="left"/>
+      <w:pPr>
+        <w:ind w:left="4680" w:hanging="360"/>
+      </w:pPr>
+      <w:rPr>
+        <w:rFonts w:ascii="Symbol" w:hAnsi="Symbol" w:hint="default"/>
+      </w:rPr>
+    </w:lvl>
+    <w:lvl w:ilvl="7" w:tplc="04090003" w:tentative="1">
+      <w:start w:val="1"/>
+      <w:numFmt w:val="bullet"/>
+      <w:lvlText w:val="o"/>
+      <w:lvlJc w:val="left"/>
+      <w:pPr>
+        <w:ind w:left="5400" w:hanging="360"/>
+      </w:pPr>
+      <w:rPr>
+        <w:rFonts w:ascii="Courier New" w:hAnsi="Courier New" w:cs="Courier New" w:hint="default"/>
+      </w:rPr>
+    </w:lvl>
+    <w:lvl w:ilvl="8" w:tplc="04090005" w:tentative="1">
+      <w:start w:val="1"/>
+      <w:numFmt w:val="bullet"/>
+      <w:lvlText w:val=""/>
+      <w:lvlJc w:val="left"/>
+      <w:pPr>
+        <w:ind w:left="6120" w:hanging="360"/>
+      </w:pPr>
+      <w:rPr>
+        <w:rFonts w:ascii="Wingdings" w:hAnsi="Wingdings" w:hint="default"/>
+      </w:rPr>
+    </w:lvl>
+  </w:abstractNum>
+  <w:abstractNum w:abstractNumId="7">
     <w:nsid w:val="744C51B1"/>
     <w:multiLevelType w:val="hybridMultilevel"/>
     <w:tmpl w:val="601457A4"/>
@@ -1334,7 +2970,7 @@
     </w:lvl>
   </w:abstractNum>
   <w:num w:numId="1">
-    <w:abstractNumId w:val="2"/>
+    <w:abstractNumId w:val="4"/>
   </w:num>
   <w:num w:numId="2">
     <w:abstractNumId w:val="0"/>
@@ -1343,6 +2979,18 @@
     <w:abstractNumId w:val="1"/>
   </w:num>
   <w:num w:numId="4">
+    <w:abstractNumId w:val="7"/>
+  </w:num>
+  <w:num w:numId="5">
+    <w:abstractNumId w:val="5"/>
+  </w:num>
+  <w:num w:numId="6">
+    <w:abstractNumId w:val="2"/>
+  </w:num>
+  <w:num w:numId="7">
+    <w:abstractNumId w:val="6"/>
+  </w:num>
+  <w:num w:numId="8">
     <w:abstractNumId w:val="3"/>
   </w:num>
 </w:numbering>

</xml_diff>

<commit_message>
final Hash Table solution
</commit_message>
<xml_diff>
--- a/L_Notes/L12_Hash.docx
+++ b/L_Notes/L12_Hash.docx
@@ -192,13 +192,23 @@
         </w:rPr>
         <w:t xml:space="preserve">Cost would be </w:t>
       </w:r>
-      <w:r>
-        <w:rPr>
-          <w:b/>
-          <w:sz w:val="20"/>
-          <w:szCs w:val="20"/>
-        </w:rPr>
-        <w:t>O(1)</w:t>
+      <w:proofErr w:type="gramStart"/>
+      <w:r>
+        <w:rPr>
+          <w:b/>
+          <w:sz w:val="20"/>
+          <w:szCs w:val="20"/>
+        </w:rPr>
+        <w:t>O(</w:t>
+      </w:r>
+      <w:proofErr w:type="gramEnd"/>
+      <w:r>
+        <w:rPr>
+          <w:b/>
+          <w:sz w:val="20"/>
+          <w:szCs w:val="20"/>
+        </w:rPr>
+        <w:t>1)</w:t>
       </w:r>
       <w:r>
         <w:rPr>
@@ -291,6 +301,7 @@
         </w:rPr>
         <w:t xml:space="preserve">Magic function </w:t>
       </w:r>
+      <w:proofErr w:type="gramStart"/>
       <w:r>
         <w:rPr>
           <w:b/>
@@ -299,6 +310,7 @@
         </w:rPr>
         <w:t>h( )</w:t>
       </w:r>
+      <w:proofErr w:type="gramEnd"/>
       <w:r>
         <w:rPr>
           <w:sz w:val="20"/>
@@ -404,7 +416,23 @@
           <w:sz w:val="20"/>
           <w:szCs w:val="20"/>
         </w:rPr>
-        <w:t xml:space="preserve"> to store (ptrs to) </w:t>
+        <w:t xml:space="preserve"> to store (</w:t>
+      </w:r>
+      <w:proofErr w:type="spellStart"/>
+      <w:r>
+        <w:rPr>
+          <w:sz w:val="20"/>
+          <w:szCs w:val="20"/>
+        </w:rPr>
+        <w:t>ptrs</w:t>
+      </w:r>
+      <w:proofErr w:type="spellEnd"/>
+      <w:r>
+        <w:rPr>
+          <w:sz w:val="20"/>
+          <w:szCs w:val="20"/>
+        </w:rPr>
+        <w:t xml:space="preserve"> to) </w:t>
       </w:r>
       <w:r>
         <w:rPr>
@@ -447,7 +475,23 @@
           <w:sz w:val="20"/>
           <w:szCs w:val="20"/>
         </w:rPr>
-        <w:t xml:space="preserve"> h() of type </w:t>
+        <w:t xml:space="preserve"> </w:t>
+      </w:r>
+      <w:proofErr w:type="gramStart"/>
+      <w:r>
+        <w:rPr>
+          <w:sz w:val="20"/>
+          <w:szCs w:val="20"/>
+        </w:rPr>
+        <w:t>h(</w:t>
+      </w:r>
+      <w:proofErr w:type="gramEnd"/>
+      <w:r>
+        <w:rPr>
+          <w:sz w:val="20"/>
+          <w:szCs w:val="20"/>
+        </w:rPr>
+        <w:t xml:space="preserve">) of type </w:t>
       </w:r>
       <w:r>
         <w:rPr>
@@ -743,7 +787,23 @@
           <w:sz w:val="20"/>
           <w:szCs w:val="20"/>
         </w:rPr>
-        <w:t>Suitable NoItem values (nee</w:t>
+        <w:t xml:space="preserve">Suitable </w:t>
+      </w:r>
+      <w:proofErr w:type="spellStart"/>
+      <w:r>
+        <w:rPr>
+          <w:sz w:val="20"/>
+          <w:szCs w:val="20"/>
+        </w:rPr>
+        <w:t>NoItem</w:t>
+      </w:r>
+      <w:proofErr w:type="spellEnd"/>
+      <w:r>
+        <w:rPr>
+          <w:sz w:val="20"/>
+          <w:szCs w:val="20"/>
+        </w:rPr>
+        <w:t xml:space="preserve"> values (nee</w:t>
       </w:r>
       <w:r>
         <w:rPr>
@@ -777,8 +837,17 @@
           <w:sz w:val="20"/>
           <w:szCs w:val="20"/>
         </w:rPr>
-        <w:t>If keys are ints</w:t>
-      </w:r>
+        <w:t xml:space="preserve">If keys are </w:t>
+      </w:r>
+      <w:proofErr w:type="spellStart"/>
+      <w:r>
+        <w:rPr>
+          <w:sz w:val="20"/>
+          <w:szCs w:val="20"/>
+        </w:rPr>
+        <w:t>ints</w:t>
+      </w:r>
+      <w:proofErr w:type="spellEnd"/>
       <w:r>
         <w:rPr>
           <w:sz w:val="20"/>
@@ -959,7 +1028,25 @@
           <w:sz w:val="20"/>
           <w:szCs w:val="20"/>
         </w:rPr>
-        <w:t xml:space="preserve">Converts Key val </w:t>
+        <w:t xml:space="preserve">Converts Key </w:t>
+      </w:r>
+      <w:proofErr w:type="spellStart"/>
+      <w:r>
+        <w:rPr>
+          <w:b/>
+          <w:sz w:val="20"/>
+          <w:szCs w:val="20"/>
+        </w:rPr>
+        <w:t>val</w:t>
+      </w:r>
+      <w:proofErr w:type="spellEnd"/>
+      <w:r>
+        <w:rPr>
+          <w:b/>
+          <w:sz w:val="20"/>
+          <w:szCs w:val="20"/>
+        </w:rPr>
+        <w:t xml:space="preserve"> </w:t>
       </w:r>
       <w:r>
         <w:rPr>
@@ -1110,7 +1197,25 @@
           <w:sz w:val="20"/>
           <w:szCs w:val="20"/>
         </w:rPr>
-        <w:t>h(k) != h(j)</w:t>
+        <w:t>h(k</w:t>
+      </w:r>
+      <w:proofErr w:type="gramStart"/>
+      <w:r>
+        <w:rPr>
+          <w:b/>
+          <w:sz w:val="20"/>
+          <w:szCs w:val="20"/>
+        </w:rPr>
+        <w:t>) !</w:t>
+      </w:r>
+      <w:proofErr w:type="gramEnd"/>
+      <w:r>
+        <w:rPr>
+          <w:b/>
+          <w:sz w:val="20"/>
+          <w:szCs w:val="20"/>
+        </w:rPr>
+        <w:t>= h(j)</w:t>
       </w:r>
       <w:r>
         <w:rPr>
@@ -1165,8 +1270,17 @@
           <w:sz w:val="20"/>
           <w:szCs w:val="20"/>
         </w:rPr>
-        <w:t>If it takes too long to compute hash function, then that will remove the point of using a HashTable</w:t>
-      </w:r>
+        <w:t xml:space="preserve">If it takes too long to compute hash function, then that will remove the point of using a </w:t>
+      </w:r>
+      <w:proofErr w:type="spellStart"/>
+      <w:r>
+        <w:rPr>
+          <w:sz w:val="20"/>
+          <w:szCs w:val="20"/>
+        </w:rPr>
+        <w:t>HashTable</w:t>
+      </w:r>
+      <w:proofErr w:type="spellEnd"/>
     </w:p>
     <w:p>
       <w:pPr>
@@ -1361,13 +1475,31 @@
                                 <w:szCs w:val="20"/>
                               </w:rPr>
                             </w:pPr>
+                            <w:proofErr w:type="spellStart"/>
                             <w:r>
                               <w:rPr>
                                 <w:sz w:val="20"/>
                                 <w:szCs w:val="20"/>
                               </w:rPr>
-                              <w:t>c++ iterates along c ptrs</w:t>
+                              <w:t>c++</w:t>
                             </w:r>
+                            <w:proofErr w:type="spellEnd"/>
+                            <w:r>
+                              <w:rPr>
+                                <w:sz w:val="20"/>
+                                <w:szCs w:val="20"/>
+                              </w:rPr>
+                              <w:t xml:space="preserve"> iterates along c </w:t>
+                            </w:r>
+                            <w:proofErr w:type="spellStart"/>
+                            <w:r>
+                              <w:rPr>
+                                <w:sz w:val="20"/>
+                                <w:szCs w:val="20"/>
+                              </w:rPr>
+                              <w:t>ptrs</w:t>
+                            </w:r>
+                            <w:proofErr w:type="spellEnd"/>
                           </w:p>
                           <w:p>
                             <w:pPr>
@@ -1406,7 +1538,23 @@
                                 <w:sz w:val="20"/>
                                 <w:szCs w:val="20"/>
                               </w:rPr>
-                              <w:t>Adding ascii code/value</w:t>
+                              <w:t xml:space="preserve">Adding </w:t>
+                            </w:r>
+                            <w:proofErr w:type="spellStart"/>
+                            <w:r>
+                              <w:rPr>
+                                <w:sz w:val="20"/>
+                                <w:szCs w:val="20"/>
+                              </w:rPr>
+                              <w:t>ascii</w:t>
+                            </w:r>
+                            <w:proofErr w:type="spellEnd"/>
+                            <w:r>
+                              <w:rPr>
+                                <w:sz w:val="20"/>
+                                <w:szCs w:val="20"/>
+                              </w:rPr>
+                              <w:t xml:space="preserve"> code/value</w:t>
                             </w:r>
                             <w:r>
                               <w:rPr>
@@ -1455,7 +1603,23 @@
                                 <w:sz w:val="20"/>
                                 <w:szCs w:val="20"/>
                               </w:rPr>
-                              <w:t xml:space="preserve"> to fit into the array range [0 .. N-1]</w:t>
+                              <w:t xml:space="preserve"> to fit into the array range [0</w:t>
+                            </w:r>
+                            <w:proofErr w:type="gramStart"/>
+                            <w:r>
+                              <w:rPr>
+                                <w:sz w:val="20"/>
+                                <w:szCs w:val="20"/>
+                              </w:rPr>
+                              <w:t xml:space="preserve"> ..</w:t>
+                            </w:r>
+                            <w:proofErr w:type="gramEnd"/>
+                            <w:r>
+                              <w:rPr>
+                                <w:sz w:val="20"/>
+                                <w:szCs w:val="20"/>
+                              </w:rPr>
+                              <w:t xml:space="preserve"> N-1]</w:t>
                             </w:r>
                           </w:p>
                         </w:txbxContent>
@@ -1534,13 +1698,31 @@
                           <w:szCs w:val="20"/>
                         </w:rPr>
                       </w:pPr>
+                      <w:proofErr w:type="spellStart"/>
                       <w:r>
                         <w:rPr>
                           <w:sz w:val="20"/>
                           <w:szCs w:val="20"/>
                         </w:rPr>
-                        <w:t>c++ iterates along c ptrs</w:t>
+                        <w:t>c++</w:t>
                       </w:r>
+                      <w:proofErr w:type="spellEnd"/>
+                      <w:r>
+                        <w:rPr>
+                          <w:sz w:val="20"/>
+                          <w:szCs w:val="20"/>
+                        </w:rPr>
+                        <w:t xml:space="preserve"> iterates along c </w:t>
+                      </w:r>
+                      <w:proofErr w:type="spellStart"/>
+                      <w:r>
+                        <w:rPr>
+                          <w:sz w:val="20"/>
+                          <w:szCs w:val="20"/>
+                        </w:rPr>
+                        <w:t>ptrs</w:t>
+                      </w:r>
+                      <w:proofErr w:type="spellEnd"/>
                     </w:p>
                     <w:p>
                       <w:pPr>
@@ -1579,7 +1761,23 @@
                           <w:sz w:val="20"/>
                           <w:szCs w:val="20"/>
                         </w:rPr>
-                        <w:t>Adding ascii code/value</w:t>
+                        <w:t xml:space="preserve">Adding </w:t>
+                      </w:r>
+                      <w:proofErr w:type="spellStart"/>
+                      <w:r>
+                        <w:rPr>
+                          <w:sz w:val="20"/>
+                          <w:szCs w:val="20"/>
+                        </w:rPr>
+                        <w:t>ascii</w:t>
+                      </w:r>
+                      <w:proofErr w:type="spellEnd"/>
+                      <w:r>
+                        <w:rPr>
+                          <w:sz w:val="20"/>
+                          <w:szCs w:val="20"/>
+                        </w:rPr>
+                        <w:t xml:space="preserve"> code/value</w:t>
                       </w:r>
                       <w:r>
                         <w:rPr>
@@ -1628,7 +1826,23 @@
                           <w:sz w:val="20"/>
                           <w:szCs w:val="20"/>
                         </w:rPr>
-                        <w:t xml:space="preserve"> to fit into the array range [0 .. N-1]</w:t>
+                        <w:t xml:space="preserve"> to fit into the array range [0</w:t>
+                      </w:r>
+                      <w:proofErr w:type="gramStart"/>
+                      <w:r>
+                        <w:rPr>
+                          <w:sz w:val="20"/>
+                          <w:szCs w:val="20"/>
+                        </w:rPr>
+                        <w:t xml:space="preserve"> ..</w:t>
+                      </w:r>
+                      <w:proofErr w:type="gramEnd"/>
+                      <w:r>
+                        <w:rPr>
+                          <w:sz w:val="20"/>
+                          <w:szCs w:val="20"/>
+                        </w:rPr>
+                        <w:t xml:space="preserve"> N-1]</w:t>
                       </w:r>
                     </w:p>
                   </w:txbxContent>
@@ -1777,7 +1991,25 @@
           <w:sz w:val="20"/>
           <w:szCs w:val="20"/>
         </w:rPr>
-        <w:t>as the ascii values are the same when put through the hash function</w:t>
+        <w:t xml:space="preserve">as the </w:t>
+      </w:r>
+      <w:proofErr w:type="spellStart"/>
+      <w:r>
+        <w:rPr>
+          <w:b/>
+          <w:sz w:val="20"/>
+          <w:szCs w:val="20"/>
+        </w:rPr>
+        <w:t>ascii</w:t>
+      </w:r>
+      <w:proofErr w:type="spellEnd"/>
+      <w:r>
+        <w:rPr>
+          <w:b/>
+          <w:sz w:val="20"/>
+          <w:szCs w:val="20"/>
+        </w:rPr>
+        <w:t xml:space="preserve"> values are the same when put through the hash function</w:t>
       </w:r>
       <w:r>
         <w:rPr>
@@ -2009,14 +2241,34 @@
         </w:rPr>
         <w:t xml:space="preserve">If </w:t>
       </w:r>
-      <w:r>
-        <w:rPr>
-          <w:b/>
-          <w:sz w:val="20"/>
-          <w:szCs w:val="20"/>
-        </w:rPr>
-        <w:t>nitems &gt; nslots</w:t>
-      </w:r>
+      <w:proofErr w:type="spellStart"/>
+      <w:r>
+        <w:rPr>
+          <w:b/>
+          <w:sz w:val="20"/>
+          <w:szCs w:val="20"/>
+        </w:rPr>
+        <w:t>nitems</w:t>
+      </w:r>
+      <w:proofErr w:type="spellEnd"/>
+      <w:r>
+        <w:rPr>
+          <w:b/>
+          <w:sz w:val="20"/>
+          <w:szCs w:val="20"/>
+        </w:rPr>
+        <w:t xml:space="preserve"> &gt; </w:t>
+      </w:r>
+      <w:proofErr w:type="spellStart"/>
+      <w:r>
+        <w:rPr>
+          <w:b/>
+          <w:sz w:val="20"/>
+          <w:szCs w:val="20"/>
+        </w:rPr>
+        <w:t>nslots</w:t>
+      </w:r>
+      <w:proofErr w:type="spellEnd"/>
       <w:r>
         <w:rPr>
           <w:sz w:val="20"/>
@@ -2055,14 +2307,34 @@
         </w:rPr>
         <w:t xml:space="preserve"> (solving </w:t>
       </w:r>
-      <w:r>
-        <w:rPr>
-          <w:b/>
-          <w:sz w:val="20"/>
-          <w:szCs w:val="20"/>
-        </w:rPr>
-        <w:t>nitems &gt; nslots</w:t>
-      </w:r>
+      <w:proofErr w:type="spellStart"/>
+      <w:r>
+        <w:rPr>
+          <w:b/>
+          <w:sz w:val="20"/>
+          <w:szCs w:val="20"/>
+        </w:rPr>
+        <w:t>nitems</w:t>
+      </w:r>
+      <w:proofErr w:type="spellEnd"/>
+      <w:r>
+        <w:rPr>
+          <w:b/>
+          <w:sz w:val="20"/>
+          <w:szCs w:val="20"/>
+        </w:rPr>
+        <w:t xml:space="preserve"> &gt; </w:t>
+      </w:r>
+      <w:proofErr w:type="spellStart"/>
+      <w:r>
+        <w:rPr>
+          <w:b/>
+          <w:sz w:val="20"/>
+          <w:szCs w:val="20"/>
+        </w:rPr>
+        <w:t>nslots</w:t>
+      </w:r>
+      <w:proofErr w:type="spellEnd"/>
       <w:r>
         <w:rPr>
           <w:sz w:val="20"/>
@@ -2306,7 +2578,25 @@
           <w:sz w:val="20"/>
           <w:szCs w:val="20"/>
         </w:rPr>
-        <w:t>“adjust hash()</w:t>
+        <w:t xml:space="preserve">“adjust </w:t>
+      </w:r>
+      <w:proofErr w:type="gramStart"/>
+      <w:r>
+        <w:rPr>
+          <w:b/>
+          <w:sz w:val="20"/>
+          <w:szCs w:val="20"/>
+        </w:rPr>
+        <w:t>hash(</w:t>
+      </w:r>
+      <w:proofErr w:type="gramEnd"/>
+      <w:r>
+        <w:rPr>
+          <w:b/>
+          <w:sz w:val="20"/>
+          <w:szCs w:val="20"/>
+        </w:rPr>
+        <w:t>)</w:t>
       </w:r>
       <w:r>
         <w:rPr>
@@ -2686,6 +2976,7 @@
         </w:rPr>
         <w:t xml:space="preserve">Good hash and </w:t>
       </w:r>
+      <w:proofErr w:type="spellStart"/>
       <w:r>
         <w:rPr>
           <w:b/>
@@ -2694,14 +2985,25 @@
         </w:rPr>
         <w:t>nItems</w:t>
       </w:r>
-      <w:r>
-        <w:rPr>
-          <w:b/>
-          <w:sz w:val="20"/>
-          <w:szCs w:val="20"/>
-        </w:rPr>
-        <w:t xml:space="preserve"> &lt;= nSlots</w:t>
-      </w:r>
+      <w:proofErr w:type="spellEnd"/>
+      <w:r>
+        <w:rPr>
+          <w:b/>
+          <w:sz w:val="20"/>
+          <w:szCs w:val="20"/>
+        </w:rPr>
+        <w:t xml:space="preserve"> &lt;= </w:t>
+      </w:r>
+      <w:proofErr w:type="spellStart"/>
+      <w:r>
+        <w:rPr>
+          <w:b/>
+          <w:sz w:val="20"/>
+          <w:szCs w:val="20"/>
+        </w:rPr>
+        <w:t>nSlots</w:t>
+      </w:r>
+      <w:proofErr w:type="spellEnd"/>
       <w:r>
         <w:rPr>
           <w:b/>
@@ -2738,14 +3040,34 @@
         </w:rPr>
         <w:t xml:space="preserve">Good hash and </w:t>
       </w:r>
-      <w:r>
-        <w:rPr>
-          <w:b/>
-          <w:sz w:val="20"/>
-          <w:szCs w:val="20"/>
-        </w:rPr>
-        <w:t>nItems &gt; nSlots</w:t>
-      </w:r>
+      <w:proofErr w:type="spellStart"/>
+      <w:r>
+        <w:rPr>
+          <w:b/>
+          <w:sz w:val="20"/>
+          <w:szCs w:val="20"/>
+        </w:rPr>
+        <w:t>nItems</w:t>
+      </w:r>
+      <w:proofErr w:type="spellEnd"/>
+      <w:r>
+        <w:rPr>
+          <w:b/>
+          <w:sz w:val="20"/>
+          <w:szCs w:val="20"/>
+        </w:rPr>
+        <w:t xml:space="preserve"> &gt; </w:t>
+      </w:r>
+      <w:proofErr w:type="spellStart"/>
+      <w:r>
+        <w:rPr>
+          <w:b/>
+          <w:sz w:val="20"/>
+          <w:szCs w:val="20"/>
+        </w:rPr>
+        <w:t>nSlots</w:t>
+      </w:r>
+      <w:proofErr w:type="spellEnd"/>
       <w:r>
         <w:rPr>
           <w:b/>
@@ -2988,13 +3310,23 @@
         </w:rPr>
         <w:t xml:space="preserve">Cost to reach first Item = </w:t>
       </w:r>
-      <w:r>
-        <w:rPr>
-          <w:b/>
-          <w:sz w:val="20"/>
-          <w:szCs w:val="20"/>
-        </w:rPr>
-        <w:t>O(1)</w:t>
+      <w:proofErr w:type="gramStart"/>
+      <w:r>
+        <w:rPr>
+          <w:b/>
+          <w:sz w:val="20"/>
+          <w:szCs w:val="20"/>
+        </w:rPr>
+        <w:t>O(</w:t>
+      </w:r>
+      <w:proofErr w:type="gramEnd"/>
+      <w:r>
+        <w:rPr>
+          <w:b/>
+          <w:sz w:val="20"/>
+          <w:szCs w:val="20"/>
+        </w:rPr>
+        <w:t>1)</w:t>
       </w:r>
     </w:p>
     <w:p>
@@ -3210,6 +3542,7 @@
         </w:rPr>
         <w:t xml:space="preserve">Need to ensure no </w:t>
       </w:r>
+      <w:proofErr w:type="spellStart"/>
       <w:r>
         <w:rPr>
           <w:b/>
@@ -3218,6 +3551,7 @@
         </w:rPr>
         <w:t>NoItem</w:t>
       </w:r>
+      <w:proofErr w:type="spellEnd"/>
       <w:r>
         <w:rPr>
           <w:sz w:val="20"/>
@@ -3253,6 +3587,7 @@
         </w:rPr>
         <w:t xml:space="preserve">A </w:t>
       </w:r>
+      <w:proofErr w:type="spellStart"/>
       <w:r>
         <w:rPr>
           <w:b/>
@@ -3261,6 +3596,7 @@
         </w:rPr>
         <w:t>NoItem</w:t>
       </w:r>
+      <w:proofErr w:type="spellEnd"/>
       <w:r>
         <w:rPr>
           <w:sz w:val="20"/>
@@ -3307,7 +3643,23 @@
           <w:sz w:val="20"/>
           <w:szCs w:val="20"/>
         </w:rPr>
-        <w:t xml:space="preserve"> setting it to NoItem, we mark the item as being “deleted”</w:t>
+        <w:t xml:space="preserve"> setting it to </w:t>
+      </w:r>
+      <w:proofErr w:type="spellStart"/>
+      <w:r>
+        <w:rPr>
+          <w:sz w:val="20"/>
+          <w:szCs w:val="20"/>
+        </w:rPr>
+        <w:t>NoItem</w:t>
+      </w:r>
+      <w:proofErr w:type="spellEnd"/>
+      <w:r>
+        <w:rPr>
+          <w:sz w:val="20"/>
+          <w:szCs w:val="20"/>
+        </w:rPr>
+        <w:t>, we mark the item as being “deleted”</w:t>
       </w:r>
     </w:p>
     <w:p>
@@ -3711,7 +4063,23 @@
           <w:sz w:val="20"/>
           <w:szCs w:val="20"/>
         </w:rPr>
-        <w:t xml:space="preserve"> in range [1 .. N1]</w:t>
+        <w:t xml:space="preserve"> in range [1</w:t>
+      </w:r>
+      <w:proofErr w:type="gramStart"/>
+      <w:r>
+        <w:rPr>
+          <w:sz w:val="20"/>
+          <w:szCs w:val="20"/>
+        </w:rPr>
+        <w:t xml:space="preserve"> ..</w:t>
+      </w:r>
+      <w:proofErr w:type="gramEnd"/>
+      <w:r>
+        <w:rPr>
+          <w:sz w:val="20"/>
+          <w:szCs w:val="20"/>
+        </w:rPr>
+        <w:t xml:space="preserve"> N1]</w:t>
       </w:r>
       <w:r>
         <w:rPr>
@@ -3762,8 +4130,36 @@
           <w:sz w:val="20"/>
           <w:szCs w:val="20"/>
         </w:rPr>
-        <w:t>a = nitems / nslots</w:t>
-      </w:r>
+        <w:t xml:space="preserve">a = </w:t>
+      </w:r>
+      <w:proofErr w:type="spellStart"/>
+      <w:r>
+        <w:rPr>
+          <w:b/>
+          <w:sz w:val="20"/>
+          <w:szCs w:val="20"/>
+        </w:rPr>
+        <w:t>nitems</w:t>
+      </w:r>
+      <w:proofErr w:type="spellEnd"/>
+      <w:r>
+        <w:rPr>
+          <w:b/>
+          <w:sz w:val="20"/>
+          <w:szCs w:val="20"/>
+        </w:rPr>
+        <w:t xml:space="preserve"> / </w:t>
+      </w:r>
+      <w:proofErr w:type="spellStart"/>
+      <w:r>
+        <w:rPr>
+          <w:b/>
+          <w:sz w:val="20"/>
+          <w:szCs w:val="20"/>
+        </w:rPr>
+        <w:t>nslots</w:t>
+      </w:r>
+      <w:proofErr w:type="spellEnd"/>
     </w:p>
     <w:p>
       <w:pPr>
@@ -4079,8 +4475,424 @@
           <w:szCs w:val="20"/>
         </w:rPr>
       </w:pPr>
+    </w:p>
+    <w:p>
+      <w:pPr>
+        <w:rPr>
+          <w:sz w:val="20"/>
+          <w:szCs w:val="20"/>
+        </w:rPr>
+      </w:pPr>
+    </w:p>
+    <w:p>
+      <w:pPr>
+        <w:rPr>
+          <w:sz w:val="20"/>
+          <w:szCs w:val="20"/>
+        </w:rPr>
+      </w:pPr>
+    </w:p>
+    <w:p>
+      <w:pPr>
+        <w:rPr>
+          <w:sz w:val="20"/>
+          <w:szCs w:val="20"/>
+        </w:rPr>
+      </w:pPr>
+    </w:p>
+    <w:p>
+      <w:pPr>
+        <w:rPr>
+          <w:sz w:val="20"/>
+          <w:szCs w:val="20"/>
+        </w:rPr>
+      </w:pPr>
+      <w:r>
+        <w:rPr>
+          <w:b/>
+          <w:sz w:val="20"/>
+          <w:szCs w:val="20"/>
+        </w:rPr>
+        <w:t>Hashing Summary</w:t>
+      </w:r>
+    </w:p>
+    <w:p>
+      <w:pPr>
+        <w:pStyle w:val="ListParagraph"/>
+        <w:numPr>
+          <w:ilvl w:val="0"/>
+          <w:numId w:val="19"/>
+        </w:numPr>
+        <w:rPr>
+          <w:sz w:val="20"/>
+          <w:szCs w:val="20"/>
+        </w:rPr>
+      </w:pPr>
+      <w:r>
+        <w:rPr>
+          <w:b/>
+          <w:sz w:val="20"/>
+          <w:szCs w:val="20"/>
+        </w:rPr>
+        <w:t>Chaining:</w:t>
+      </w:r>
+      <w:r>
+        <w:rPr>
+          <w:sz w:val="20"/>
+          <w:szCs w:val="20"/>
+        </w:rPr>
+        <w:t xml:space="preserve"> easy to implement, allows a &gt; 1</w:t>
+      </w:r>
+    </w:p>
+    <w:p>
+      <w:pPr>
+        <w:pStyle w:val="ListParagraph"/>
+        <w:numPr>
+          <w:ilvl w:val="1"/>
+          <w:numId w:val="19"/>
+        </w:numPr>
+        <w:rPr>
+          <w:sz w:val="20"/>
+          <w:szCs w:val="20"/>
+        </w:rPr>
+      </w:pPr>
+      <w:r>
+        <w:rPr>
+          <w:sz w:val="20"/>
+          <w:szCs w:val="20"/>
+        </w:rPr>
+        <w:t>Allows a &gt; 1, but performance degrades after a &gt; 1</w:t>
+      </w:r>
+    </w:p>
+    <w:p>
+      <w:pPr>
+        <w:pStyle w:val="ListParagraph"/>
+        <w:numPr>
+          <w:ilvl w:val="0"/>
+          <w:numId w:val="19"/>
+        </w:numPr>
+        <w:rPr>
+          <w:sz w:val="20"/>
+          <w:szCs w:val="20"/>
+        </w:rPr>
+      </w:pPr>
+      <w:r>
+        <w:rPr>
+          <w:b/>
+          <w:sz w:val="20"/>
+          <w:szCs w:val="20"/>
+        </w:rPr>
+        <w:t>Linear probing:</w:t>
+      </w:r>
+      <w:r>
+        <w:rPr>
+          <w:sz w:val="20"/>
+          <w:szCs w:val="20"/>
+        </w:rPr>
+        <w:t xml:space="preserve"> fast if a &lt;</w:t>
+      </w:r>
+      <w:r>
+        <w:rPr>
+          <w:sz w:val="20"/>
+          <w:szCs w:val="20"/>
+        </w:rPr>
+        <w:t xml:space="preserve"> 1</w:t>
+      </w:r>
+      <w:r>
+        <w:rPr>
+          <w:sz w:val="20"/>
+          <w:szCs w:val="20"/>
+        </w:rPr>
+        <w:t>, complex deletion</w:t>
+      </w:r>
+    </w:p>
+    <w:p>
+      <w:pPr>
+        <w:pStyle w:val="ListParagraph"/>
+        <w:numPr>
+          <w:ilvl w:val="0"/>
+          <w:numId w:val="19"/>
+        </w:numPr>
+        <w:rPr>
+          <w:sz w:val="20"/>
+          <w:szCs w:val="20"/>
+        </w:rPr>
+      </w:pPr>
+      <w:r>
+        <w:rPr>
+          <w:b/>
+          <w:sz w:val="20"/>
+          <w:szCs w:val="20"/>
+        </w:rPr>
+        <w:t>Double hashing:</w:t>
+      </w:r>
+      <w:r>
+        <w:rPr>
+          <w:sz w:val="20"/>
+          <w:szCs w:val="20"/>
+        </w:rPr>
+        <w:t xml:space="preserve"> faster than linear probing</w:t>
+      </w:r>
+      <w:r>
+        <w:rPr>
+          <w:sz w:val="20"/>
+          <w:szCs w:val="20"/>
+        </w:rPr>
+        <w:t xml:space="preserve">, </w:t>
+      </w:r>
+      <w:proofErr w:type="spellStart"/>
+      <w:r>
+        <w:rPr>
+          <w:sz w:val="20"/>
+          <w:szCs w:val="20"/>
+        </w:rPr>
+        <w:t>esp</w:t>
+      </w:r>
+      <w:proofErr w:type="spellEnd"/>
+      <w:r>
+        <w:rPr>
+          <w:sz w:val="20"/>
+          <w:szCs w:val="20"/>
+        </w:rPr>
+        <w:t xml:space="preserve"> for a = 1</w:t>
+      </w:r>
+    </w:p>
+    <w:p>
+      <w:pPr>
+        <w:pStyle w:val="ListParagraph"/>
+        <w:numPr>
+          <w:ilvl w:val="0"/>
+          <w:numId w:val="19"/>
+        </w:numPr>
+        <w:rPr>
+          <w:sz w:val="20"/>
+          <w:szCs w:val="20"/>
+        </w:rPr>
+      </w:pPr>
+      <w:r>
+        <w:rPr>
+          <w:sz w:val="20"/>
+          <w:szCs w:val="20"/>
+        </w:rPr>
+        <w:t>If using</w:t>
+      </w:r>
+      <w:r>
+        <w:rPr>
+          <w:sz w:val="20"/>
+          <w:szCs w:val="20"/>
+        </w:rPr>
+        <w:t xml:space="preserve"> array of items, once </w:t>
+      </w:r>
+      <w:proofErr w:type="spellStart"/>
+      <w:r>
+        <w:rPr>
+          <w:sz w:val="20"/>
+          <w:szCs w:val="20"/>
+        </w:rPr>
+        <w:t>nItems</w:t>
+      </w:r>
+      <w:proofErr w:type="spellEnd"/>
+      <w:r>
+        <w:rPr>
+          <w:sz w:val="20"/>
+          <w:szCs w:val="20"/>
+        </w:rPr>
+        <w:t xml:space="preserve"> exceeds initial choice of </w:t>
+      </w:r>
+      <w:proofErr w:type="spellStart"/>
+      <w:r>
+        <w:rPr>
+          <w:sz w:val="20"/>
+          <w:szCs w:val="20"/>
+        </w:rPr>
+        <w:t>nSlots</w:t>
+      </w:r>
+      <w:proofErr w:type="spellEnd"/>
+    </w:p>
+    <w:p>
+      <w:pPr>
+        <w:pStyle w:val="ListParagraph"/>
+        <w:numPr>
+          <w:ilvl w:val="1"/>
+          <w:numId w:val="19"/>
+        </w:numPr>
+        <w:rPr>
+          <w:sz w:val="20"/>
+          <w:szCs w:val="20"/>
+        </w:rPr>
+      </w:pPr>
+      <w:r>
+        <w:rPr>
+          <w:sz w:val="20"/>
+          <w:szCs w:val="20"/>
+        </w:rPr>
+        <w:t>Make a new/larger array</w:t>
+      </w:r>
+      <w:r>
+        <w:rPr>
+          <w:sz w:val="20"/>
+          <w:szCs w:val="20"/>
+        </w:rPr>
+        <w:t xml:space="preserve"> with </w:t>
+      </w:r>
+      <w:proofErr w:type="spellStart"/>
+      <w:r>
+        <w:rPr>
+          <w:sz w:val="20"/>
+          <w:szCs w:val="20"/>
+        </w:rPr>
+        <w:t>nSlots</w:t>
+      </w:r>
+      <w:proofErr w:type="spellEnd"/>
+      <w:r>
+        <w:rPr>
+          <w:sz w:val="20"/>
+          <w:szCs w:val="20"/>
+        </w:rPr>
+        <w:t xml:space="preserve"> P</w:t>
+      </w:r>
+      <w:r>
+        <w:rPr>
+          <w:sz w:val="20"/>
+          <w:szCs w:val="20"/>
+        </w:rPr>
+        <w:t xml:space="preserve"> (</w:t>
+      </w:r>
+      <w:r>
+        <w:rPr>
+          <w:sz w:val="20"/>
+          <w:szCs w:val="20"/>
+        </w:rPr>
+        <w:t xml:space="preserve">where </w:t>
+      </w:r>
+      <w:r>
+        <w:rPr>
+          <w:sz w:val="20"/>
+          <w:szCs w:val="20"/>
+        </w:rPr>
+        <w:t>P &gt; N)</w:t>
+      </w:r>
+    </w:p>
+    <w:p>
+      <w:pPr>
+        <w:pStyle w:val="ListParagraph"/>
+        <w:numPr>
+          <w:ilvl w:val="1"/>
+          <w:numId w:val="19"/>
+        </w:numPr>
+        <w:rPr>
+          <w:sz w:val="20"/>
+          <w:szCs w:val="20"/>
+        </w:rPr>
+      </w:pPr>
+      <w:r>
+        <w:rPr>
+          <w:sz w:val="20"/>
+          <w:szCs w:val="20"/>
+        </w:rPr>
+        <w:t xml:space="preserve">Insert each </w:t>
+      </w:r>
+      <w:proofErr w:type="spellStart"/>
+      <w:r>
+        <w:rPr>
+          <w:sz w:val="20"/>
+          <w:szCs w:val="20"/>
+        </w:rPr>
+        <w:t>elt</w:t>
+      </w:r>
+      <w:proofErr w:type="spellEnd"/>
+      <w:r>
+        <w:rPr>
+          <w:sz w:val="20"/>
+          <w:szCs w:val="20"/>
+        </w:rPr>
+        <w:t xml:space="preserve"> int </w:t>
+      </w:r>
+      <w:proofErr w:type="spellStart"/>
+      <w:r>
+        <w:rPr>
+          <w:sz w:val="20"/>
+          <w:szCs w:val="20"/>
+        </w:rPr>
+        <w:t>onew</w:t>
+      </w:r>
+      <w:proofErr w:type="spellEnd"/>
+      <w:r>
+        <w:rPr>
+          <w:sz w:val="20"/>
+          <w:szCs w:val="20"/>
+        </w:rPr>
+        <w:t xml:space="preserve"> array using </w:t>
+      </w:r>
+      <w:proofErr w:type="spellStart"/>
+      <w:r>
+        <w:rPr>
+          <w:sz w:val="20"/>
+          <w:szCs w:val="20"/>
+        </w:rPr>
+        <w:t>h%P</w:t>
+      </w:r>
+      <w:proofErr w:type="spellEnd"/>
+    </w:p>
+    <w:p>
+      <w:pPr>
+        <w:pStyle w:val="ListParagraph"/>
+        <w:numPr>
+          <w:ilvl w:val="1"/>
+          <w:numId w:val="19"/>
+        </w:numPr>
+        <w:rPr>
+          <w:sz w:val="20"/>
+          <w:szCs w:val="20"/>
+        </w:rPr>
+      </w:pPr>
+      <w:r>
+        <w:rPr>
+          <w:sz w:val="20"/>
+          <w:szCs w:val="20"/>
+        </w:rPr>
+        <w:t>Dynamic hashing</w:t>
+      </w:r>
+      <w:r>
+        <w:rPr>
+          <w:sz w:val="20"/>
+          <w:szCs w:val="20"/>
+        </w:rPr>
+        <w:t xml:space="preserve"> methods exist to avoid this problem</w:t>
+      </w:r>
+      <w:r>
+        <w:rPr>
+          <w:sz w:val="20"/>
+          <w:szCs w:val="20"/>
+        </w:rPr>
+        <w:t xml:space="preserve"> (better solution than changing size over and over)</w:t>
+      </w:r>
+    </w:p>
+    <w:p>
+      <w:pPr>
+        <w:rPr>
+          <w:sz w:val="20"/>
+          <w:szCs w:val="20"/>
+        </w:rPr>
+      </w:pPr>
       <w:bookmarkStart w:id="0" w:name="_GoBack"/>
       <w:bookmarkEnd w:id="0"/>
+    </w:p>
+    <w:p>
+      <w:pPr>
+        <w:rPr>
+          <w:sz w:val="20"/>
+          <w:szCs w:val="20"/>
+        </w:rPr>
+      </w:pPr>
+    </w:p>
+    <w:p>
+      <w:pPr>
+        <w:rPr>
+          <w:sz w:val="20"/>
+          <w:szCs w:val="20"/>
+        </w:rPr>
+      </w:pPr>
     </w:p>
     <w:sectPr>
       <w:pgSz w:w="11900" w:h="16840"/>
@@ -5855,6 +6667,119 @@
     </w:lvl>
   </w:abstractNum>
   <w:abstractNum w:abstractNumId="16">
+    <w:nsid w:val="65B64A9B"/>
+    <w:multiLevelType w:val="hybridMultilevel"/>
+    <w:tmpl w:val="D4D6D2E2"/>
+    <w:lvl w:ilvl="0" w:tplc="04090001">
+      <w:start w:val="1"/>
+      <w:numFmt w:val="bullet"/>
+      <w:lvlText w:val=""/>
+      <w:lvlJc w:val="left"/>
+      <w:pPr>
+        <w:ind w:left="720" w:hanging="360"/>
+      </w:pPr>
+      <w:rPr>
+        <w:rFonts w:ascii="Symbol" w:hAnsi="Symbol" w:hint="default"/>
+      </w:rPr>
+    </w:lvl>
+    <w:lvl w:ilvl="1" w:tplc="04090003">
+      <w:start w:val="1"/>
+      <w:numFmt w:val="bullet"/>
+      <w:lvlText w:val="o"/>
+      <w:lvlJc w:val="left"/>
+      <w:pPr>
+        <w:ind w:left="1440" w:hanging="360"/>
+      </w:pPr>
+      <w:rPr>
+        <w:rFonts w:ascii="Courier New" w:hAnsi="Courier New" w:cs="Courier New" w:hint="default"/>
+      </w:rPr>
+    </w:lvl>
+    <w:lvl w:ilvl="2" w:tplc="04090005" w:tentative="1">
+      <w:start w:val="1"/>
+      <w:numFmt w:val="bullet"/>
+      <w:lvlText w:val=""/>
+      <w:lvlJc w:val="left"/>
+      <w:pPr>
+        <w:ind w:left="2160" w:hanging="360"/>
+      </w:pPr>
+      <w:rPr>
+        <w:rFonts w:ascii="Wingdings" w:hAnsi="Wingdings" w:hint="default"/>
+      </w:rPr>
+    </w:lvl>
+    <w:lvl w:ilvl="3" w:tplc="04090001" w:tentative="1">
+      <w:start w:val="1"/>
+      <w:numFmt w:val="bullet"/>
+      <w:lvlText w:val=""/>
+      <w:lvlJc w:val="left"/>
+      <w:pPr>
+        <w:ind w:left="2880" w:hanging="360"/>
+      </w:pPr>
+      <w:rPr>
+        <w:rFonts w:ascii="Symbol" w:hAnsi="Symbol" w:hint="default"/>
+      </w:rPr>
+    </w:lvl>
+    <w:lvl w:ilvl="4" w:tplc="04090003" w:tentative="1">
+      <w:start w:val="1"/>
+      <w:numFmt w:val="bullet"/>
+      <w:lvlText w:val="o"/>
+      <w:lvlJc w:val="left"/>
+      <w:pPr>
+        <w:ind w:left="3600" w:hanging="360"/>
+      </w:pPr>
+      <w:rPr>
+        <w:rFonts w:ascii="Courier New" w:hAnsi="Courier New" w:cs="Courier New" w:hint="default"/>
+      </w:rPr>
+    </w:lvl>
+    <w:lvl w:ilvl="5" w:tplc="04090005" w:tentative="1">
+      <w:start w:val="1"/>
+      <w:numFmt w:val="bullet"/>
+      <w:lvlText w:val=""/>
+      <w:lvlJc w:val="left"/>
+      <w:pPr>
+        <w:ind w:left="4320" w:hanging="360"/>
+      </w:pPr>
+      <w:rPr>
+        <w:rFonts w:ascii="Wingdings" w:hAnsi="Wingdings" w:hint="default"/>
+      </w:rPr>
+    </w:lvl>
+    <w:lvl w:ilvl="6" w:tplc="04090001" w:tentative="1">
+      <w:start w:val="1"/>
+      <w:numFmt w:val="bullet"/>
+      <w:lvlText w:val=""/>
+      <w:lvlJc w:val="left"/>
+      <w:pPr>
+        <w:ind w:left="5040" w:hanging="360"/>
+      </w:pPr>
+      <w:rPr>
+        <w:rFonts w:ascii="Symbol" w:hAnsi="Symbol" w:hint="default"/>
+      </w:rPr>
+    </w:lvl>
+    <w:lvl w:ilvl="7" w:tplc="04090003" w:tentative="1">
+      <w:start w:val="1"/>
+      <w:numFmt w:val="bullet"/>
+      <w:lvlText w:val="o"/>
+      <w:lvlJc w:val="left"/>
+      <w:pPr>
+        <w:ind w:left="5760" w:hanging="360"/>
+      </w:pPr>
+      <w:rPr>
+        <w:rFonts w:ascii="Courier New" w:hAnsi="Courier New" w:cs="Courier New" w:hint="default"/>
+      </w:rPr>
+    </w:lvl>
+    <w:lvl w:ilvl="8" w:tplc="04090005" w:tentative="1">
+      <w:start w:val="1"/>
+      <w:numFmt w:val="bullet"/>
+      <w:lvlText w:val=""/>
+      <w:lvlJc w:val="left"/>
+      <w:pPr>
+        <w:ind w:left="6480" w:hanging="360"/>
+      </w:pPr>
+      <w:rPr>
+        <w:rFonts w:ascii="Wingdings" w:hAnsi="Wingdings" w:hint="default"/>
+      </w:rPr>
+    </w:lvl>
+  </w:abstractNum>
+  <w:abstractNum w:abstractNumId="17">
     <w:nsid w:val="744C51B1"/>
     <w:multiLevelType w:val="hybridMultilevel"/>
     <w:tmpl w:val="601457A4"/>
@@ -5967,7 +6892,7 @@
       </w:rPr>
     </w:lvl>
   </w:abstractNum>
-  <w:abstractNum w:abstractNumId="17">
+  <w:abstractNum w:abstractNumId="18">
     <w:nsid w:val="7500413C"/>
     <w:multiLevelType w:val="hybridMultilevel"/>
     <w:tmpl w:val="99A264D4"/>
@@ -6090,7 +7015,7 @@
     <w:abstractNumId w:val="2"/>
   </w:num>
   <w:num w:numId="4">
-    <w:abstractNumId w:val="16"/>
+    <w:abstractNumId w:val="17"/>
   </w:num>
   <w:num w:numId="5">
     <w:abstractNumId w:val="10"/>
@@ -6120,7 +7045,7 @@
     <w:abstractNumId w:val="12"/>
   </w:num>
   <w:num w:numId="14">
-    <w:abstractNumId w:val="17"/>
+    <w:abstractNumId w:val="18"/>
   </w:num>
   <w:num w:numId="15">
     <w:abstractNumId w:val="15"/>
@@ -6133,6 +7058,9 @@
   </w:num>
   <w:num w:numId="18">
     <w:abstractNumId w:val="3"/>
+  </w:num>
+  <w:num w:numId="19">
+    <w:abstractNumId w:val="16"/>
   </w:num>
 </w:numbering>
 </file>

</xml_diff>